<commit_message>
las utlimas 3 actividades de la guia 6 terminada
</commit_message>
<xml_diff>
--- a/proyecto/fase03/GA6-220501096-AA2-EV01-Destrezas_y_conocimiento_en_el_manejo_sql.docx
+++ b/proyecto/fase03/GA6-220501096-AA2-EV01-Destrezas_y_conocimiento_en_el_manejo_sql.docx
@@ -505,15 +505,31 @@
           <w:b/>
           <w:bCs/>
         </w:rPr>
-        <w:t>21</w:t>
-      </w:r>
-      <w:r>
-        <w:rPr>
-          <w:rFonts w:ascii="Times New Roman" w:hAnsi="Times New Roman" w:cs="Times New Roman"/>
-          <w:b/>
-          <w:bCs/>
-        </w:rPr>
-        <w:t xml:space="preserve"> de noviembre del 2023</w:t>
+        <w:t>10</w:t>
+      </w:r>
+      <w:r>
+        <w:rPr>
+          <w:rFonts w:ascii="Times New Roman" w:hAnsi="Times New Roman" w:cs="Times New Roman"/>
+          <w:b/>
+          <w:bCs/>
+        </w:rPr>
+        <w:t xml:space="preserve"> de </w:t>
+      </w:r>
+      <w:r>
+        <w:rPr>
+          <w:rFonts w:ascii="Times New Roman" w:hAnsi="Times New Roman" w:cs="Times New Roman"/>
+          <w:b/>
+          <w:bCs/>
+        </w:rPr>
+        <w:t>Diciembre</w:t>
+      </w:r>
+      <w:r>
+        <w:rPr>
+          <w:rFonts w:ascii="Times New Roman" w:hAnsi="Times New Roman" w:cs="Times New Roman"/>
+          <w:b/>
+          <w:bCs/>
+        </w:rPr>
+        <w:t xml:space="preserve"> del 2023</w:t>
       </w:r>
     </w:p>
     <w:p>
@@ -578,6 +594,11 @@
     </w:p>
     <w:p>
       <w:pPr>
+        <w:pStyle w:val="Prrafodelista"/>
+        <w:numPr>
+          <w:ilvl w:val="0"/>
+          <w:numId w:val="1"/>
+        </w:numPr>
         <w:tabs>
           <w:tab w:val="clear" w:pos="720"/>
           <w:tab w:val="clear" w:pos="5760"/>
@@ -605,15 +626,2415 @@
           <w:lang w:eastAsia="en-US"/>
           <w14:ligatures w14:val="standardContextual"/>
         </w:rPr>
-        <w:t xml:space="preserve">1- Problema: Trabaje con la tabla "Libreta". </w:t>
-      </w:r>
-    </w:p>
-    <w:p>
-      <w:pPr>
+        <w:t>Creamos la base de datos libretas, con el comando :</w:t>
+      </w:r>
+    </w:p>
+    <w:p>
+      <w:pPr>
+        <w:pStyle w:val="Prrafodelista"/>
+        <w:tabs>
+          <w:tab w:val="clear" w:pos="720"/>
+          <w:tab w:val="clear" w:pos="5760"/>
+        </w:tabs>
+        <w:autoSpaceDE w:val="0"/>
+        <w:autoSpaceDN w:val="0"/>
+        <w:adjustRightInd w:val="0"/>
         <w:spacing w:line="480" w:lineRule="auto"/>
+        <w:ind w:right="0"/>
+        <w:rPr>
+          <w:rFonts w:ascii="Arial" w:eastAsiaTheme="minorHAnsi" w:hAnsi="Arial" w:cs="Arial"/>
+          <w:color w:val="000000"/>
+          <w:sz w:val="20"/>
+          <w:szCs w:val="20"/>
+          <w:lang w:eastAsia="en-US"/>
+          <w14:ligatures w14:val="standardContextual"/>
+        </w:rPr>
+      </w:pPr>
+      <w:r>
+        <w:rPr>
+          <w:rFonts w:ascii="Arial" w:eastAsiaTheme="minorHAnsi" w:hAnsi="Arial" w:cs="Arial"/>
+          <w:color w:val="000000"/>
+          <w:sz w:val="20"/>
+          <w:szCs w:val="20"/>
+          <w:lang w:eastAsia="en-US"/>
+          <w14:ligatures w14:val="standardContextual"/>
+        </w:rPr>
+        <w:t>CREATE DATABASE libretas;</w:t>
+      </w:r>
+    </w:p>
+    <w:p>
+      <w:pPr>
+        <w:pStyle w:val="Prrafodelista"/>
+        <w:tabs>
+          <w:tab w:val="clear" w:pos="720"/>
+          <w:tab w:val="clear" w:pos="5760"/>
+        </w:tabs>
+        <w:autoSpaceDE w:val="0"/>
+        <w:autoSpaceDN w:val="0"/>
+        <w:adjustRightInd w:val="0"/>
+        <w:spacing w:line="480" w:lineRule="auto"/>
+        <w:ind w:right="0"/>
+        <w:rPr>
+          <w:rFonts w:ascii="Arial" w:eastAsiaTheme="minorHAnsi" w:hAnsi="Arial" w:cs="Arial"/>
+          <w:color w:val="000000"/>
+          <w:sz w:val="20"/>
+          <w:szCs w:val="20"/>
+          <w:lang w:eastAsia="en-US"/>
+          <w14:ligatures w14:val="standardContextual"/>
+        </w:rPr>
+      </w:pPr>
+      <w:r>
+        <w:rPr>
+          <w:rFonts w:ascii="Arial" w:eastAsiaTheme="minorHAnsi" w:hAnsi="Arial" w:cs="Arial"/>
+          <w:color w:val="000000"/>
+          <w:sz w:val="20"/>
+          <w:szCs w:val="20"/>
+          <w:lang w:eastAsia="en-US"/>
+          <w14:ligatures w14:val="standardContextual"/>
+        </w:rPr>
+        <w:t>Como se muestra en la imagen:</w:t>
+      </w:r>
+    </w:p>
+    <w:p>
+      <w:pPr>
+        <w:pStyle w:val="Prrafodelista"/>
+        <w:tabs>
+          <w:tab w:val="clear" w:pos="720"/>
+          <w:tab w:val="clear" w:pos="5760"/>
+        </w:tabs>
+        <w:autoSpaceDE w:val="0"/>
+        <w:autoSpaceDN w:val="0"/>
+        <w:adjustRightInd w:val="0"/>
+        <w:spacing w:line="480" w:lineRule="auto"/>
+        <w:ind w:right="0"/>
+        <w:rPr>
+          <w:rFonts w:ascii="Arial" w:eastAsiaTheme="minorHAnsi" w:hAnsi="Arial" w:cs="Arial"/>
+          <w:color w:val="000000"/>
+          <w:sz w:val="20"/>
+          <w:szCs w:val="20"/>
+          <w:lang w:eastAsia="en-US"/>
+          <w14:ligatures w14:val="standardContextual"/>
+        </w:rPr>
+      </w:pPr>
+    </w:p>
+    <w:p>
+      <w:pPr>
+        <w:pStyle w:val="Prrafodelista"/>
+        <w:tabs>
+          <w:tab w:val="clear" w:pos="720"/>
+          <w:tab w:val="clear" w:pos="5760"/>
+        </w:tabs>
+        <w:autoSpaceDE w:val="0"/>
+        <w:autoSpaceDN w:val="0"/>
+        <w:adjustRightInd w:val="0"/>
+        <w:spacing w:line="480" w:lineRule="auto"/>
+        <w:ind w:right="0"/>
+        <w:rPr>
+          <w:rFonts w:ascii="Arial" w:eastAsiaTheme="minorHAnsi" w:hAnsi="Arial" w:cs="Arial"/>
+          <w:color w:val="000000"/>
+          <w:sz w:val="20"/>
+          <w:szCs w:val="20"/>
+          <w:lang w:eastAsia="en-US"/>
+          <w14:ligatures w14:val="standardContextual"/>
+        </w:rPr>
+      </w:pPr>
+      <w:r>
+        <w:rPr>
+          <w:rFonts w:ascii="Arial" w:eastAsiaTheme="minorHAnsi" w:hAnsi="Arial" w:cs="Arial"/>
+          <w:noProof/>
+          <w:color w:val="000000"/>
+          <w:sz w:val="20"/>
+          <w:szCs w:val="20"/>
+          <w14:ligatures w14:val="standardContextual"/>
+        </w:rPr>
+        <w:drawing>
+          <wp:inline distT="0" distB="0" distL="0" distR="0" wp14:anchorId="180810E3" wp14:editId="773CA757">
+            <wp:extent cx="5400040" cy="1800860"/>
+            <wp:effectExtent l="0" t="0" r="0" b="8890"/>
+            <wp:docPr id="1" name="Imagen 1"/>
+            <wp:cNvGraphicFramePr>
+              <a:graphicFrameLocks xmlns:a="http://schemas.openxmlformats.org/drawingml/2006/main" noChangeAspect="1"/>
+            </wp:cNvGraphicFramePr>
+            <a:graphic xmlns:a="http://schemas.openxmlformats.org/drawingml/2006/main">
+              <a:graphicData uri="http://schemas.openxmlformats.org/drawingml/2006/picture">
+                <pic:pic xmlns:pic="http://schemas.openxmlformats.org/drawingml/2006/picture">
+                  <pic:nvPicPr>
+                    <pic:cNvPr id="1" name="creamos_bd.png"/>
+                    <pic:cNvPicPr/>
+                  </pic:nvPicPr>
+                  <pic:blipFill>
+                    <a:blip r:embed="rId5" cstate="print">
+                      <a:extLst>
+                        <a:ext uri="{28A0092B-C50C-407E-A947-70E740481C1C}">
+                          <a14:useLocalDpi xmlns:a14="http://schemas.microsoft.com/office/drawing/2010/main" val="0"/>
+                        </a:ext>
+                      </a:extLst>
+                    </a:blip>
+                    <a:stretch>
+                      <a:fillRect/>
+                    </a:stretch>
+                  </pic:blipFill>
+                  <pic:spPr>
+                    <a:xfrm>
+                      <a:off x="0" y="0"/>
+                      <a:ext cx="5400040" cy="1800860"/>
+                    </a:xfrm>
+                    <a:prstGeom prst="rect">
+                      <a:avLst/>
+                    </a:prstGeom>
+                  </pic:spPr>
+                </pic:pic>
+              </a:graphicData>
+            </a:graphic>
+          </wp:inline>
+        </w:drawing>
+      </w:r>
+    </w:p>
+    <w:p>
+      <w:pPr>
+        <w:pStyle w:val="Default"/>
+        <w:numPr>
+          <w:ilvl w:val="0"/>
+          <w:numId w:val="1"/>
+        </w:numPr>
+        <w:rPr>
+          <w:sz w:val="20"/>
+          <w:szCs w:val="20"/>
+          <w14:ligatures w14:val="standardContextual"/>
+        </w:rPr>
+      </w:pPr>
+      <w:r>
+        <w:rPr>
+          <w:sz w:val="20"/>
+          <w:szCs w:val="20"/>
+          <w14:ligatures w14:val="standardContextual"/>
+        </w:rPr>
+        <w:t xml:space="preserve">Cree una tabla llamada "libreta". Debe tener los siguientes campos: </w:t>
+      </w:r>
+    </w:p>
+    <w:p>
+      <w:pPr>
+        <w:tabs>
+          <w:tab w:val="clear" w:pos="720"/>
+          <w:tab w:val="clear" w:pos="5760"/>
+        </w:tabs>
+        <w:autoSpaceDE w:val="0"/>
+        <w:autoSpaceDN w:val="0"/>
+        <w:adjustRightInd w:val="0"/>
+        <w:ind w:left="708" w:right="0"/>
+        <w:rPr>
+          <w:rFonts w:ascii="Arial" w:eastAsiaTheme="minorHAnsi" w:hAnsi="Arial" w:cs="Arial"/>
+          <w:color w:val="000000"/>
+          <w:sz w:val="20"/>
+          <w:szCs w:val="20"/>
+          <w:lang w:eastAsia="en-US"/>
+          <w14:ligatures w14:val="standardContextual"/>
+        </w:rPr>
+      </w:pPr>
+      <w:proofErr w:type="gramStart"/>
+      <w:r>
+        <w:rPr>
+          <w:rFonts w:ascii="Arial" w:eastAsiaTheme="minorHAnsi" w:hAnsi="Arial" w:cs="Arial"/>
+          <w:color w:val="000000"/>
+          <w:sz w:val="20"/>
+          <w:szCs w:val="20"/>
+          <w:lang w:eastAsia="en-US"/>
+          <w14:ligatures w14:val="standardContextual"/>
+        </w:rPr>
+        <w:t>nombre</w:t>
+      </w:r>
+      <w:proofErr w:type="gramEnd"/>
+      <w:r>
+        <w:rPr>
+          <w:rFonts w:ascii="Arial" w:eastAsiaTheme="minorHAnsi" w:hAnsi="Arial" w:cs="Arial"/>
+          <w:color w:val="000000"/>
+          <w:sz w:val="20"/>
+          <w:szCs w:val="20"/>
+          <w:lang w:eastAsia="en-US"/>
+          <w14:ligatures w14:val="standardContextual"/>
+        </w:rPr>
+        <w:t xml:space="preserve"> (cadena de 20), domicilio (cadena de 30) y teléfono (cadena de 11):</w:t>
+      </w:r>
+    </w:p>
+    <w:p>
+      <w:pPr>
+        <w:tabs>
+          <w:tab w:val="clear" w:pos="720"/>
+          <w:tab w:val="clear" w:pos="5760"/>
+        </w:tabs>
+        <w:autoSpaceDE w:val="0"/>
+        <w:autoSpaceDN w:val="0"/>
+        <w:adjustRightInd w:val="0"/>
+        <w:ind w:left="708" w:right="0"/>
+        <w:rPr>
+          <w:rFonts w:ascii="Arial" w:eastAsiaTheme="minorHAnsi" w:hAnsi="Arial" w:cs="Arial"/>
+          <w:color w:val="000000"/>
+          <w:sz w:val="20"/>
+          <w:szCs w:val="20"/>
+          <w:lang w:eastAsia="en-US"/>
+          <w14:ligatures w14:val="standardContextual"/>
+        </w:rPr>
+      </w:pPr>
+    </w:p>
+    <w:p>
+      <w:pPr>
+        <w:tabs>
+          <w:tab w:val="clear" w:pos="720"/>
+          <w:tab w:val="clear" w:pos="5760"/>
+        </w:tabs>
+        <w:autoSpaceDE w:val="0"/>
+        <w:autoSpaceDN w:val="0"/>
+        <w:adjustRightInd w:val="0"/>
+        <w:ind w:left="708" w:right="0"/>
+        <w:rPr>
+          <w:rFonts w:ascii="Arial" w:eastAsiaTheme="minorHAnsi" w:hAnsi="Arial" w:cs="Arial"/>
+          <w:color w:val="000000"/>
+          <w:sz w:val="20"/>
+          <w:szCs w:val="20"/>
+          <w:lang w:eastAsia="en-US"/>
+          <w14:ligatures w14:val="standardContextual"/>
+        </w:rPr>
+      </w:pPr>
+    </w:p>
+    <w:p>
+      <w:pPr>
+        <w:pStyle w:val="Default"/>
+      </w:pPr>
+      <w:r>
+        <w:tab/>
+      </w:r>
+      <w:proofErr w:type="gramStart"/>
+      <w:r>
+        <w:t>para</w:t>
+      </w:r>
+      <w:proofErr w:type="gramEnd"/>
+      <w:r>
+        <w:t xml:space="preserve"> la creación de la tabla utilizamos la sintaxis :</w:t>
+      </w:r>
+    </w:p>
+    <w:p>
+      <w:pPr>
+        <w:pStyle w:val="Default"/>
+        <w:ind w:firstLine="708"/>
+        <w:rPr>
+          <w:sz w:val="20"/>
+          <w:szCs w:val="20"/>
+          <w14:ligatures w14:val="standardContextual"/>
+        </w:rPr>
+      </w:pPr>
+      <w:proofErr w:type="spellStart"/>
+      <w:proofErr w:type="gramStart"/>
+      <w:r>
+        <w:rPr>
+          <w:sz w:val="20"/>
+          <w:szCs w:val="20"/>
+          <w14:ligatures w14:val="standardContextual"/>
+        </w:rPr>
+        <w:t>create</w:t>
+      </w:r>
+      <w:proofErr w:type="spellEnd"/>
+      <w:proofErr w:type="gramEnd"/>
+      <w:r>
+        <w:rPr>
+          <w:sz w:val="20"/>
+          <w:szCs w:val="20"/>
+          <w14:ligatures w14:val="standardContextual"/>
+        </w:rPr>
+        <w:t xml:space="preserve"> </w:t>
+      </w:r>
+      <w:proofErr w:type="spellStart"/>
+      <w:r>
+        <w:rPr>
+          <w:sz w:val="20"/>
+          <w:szCs w:val="20"/>
+          <w14:ligatures w14:val="standardContextual"/>
+        </w:rPr>
+        <w:t>table</w:t>
+      </w:r>
+      <w:proofErr w:type="spellEnd"/>
+      <w:r>
+        <w:rPr>
+          <w:sz w:val="20"/>
+          <w:szCs w:val="20"/>
+          <w14:ligatures w14:val="standardContextual"/>
+        </w:rPr>
+        <w:t xml:space="preserve"> libreta( nombre </w:t>
+      </w:r>
+      <w:proofErr w:type="spellStart"/>
+      <w:r>
+        <w:rPr>
+          <w:sz w:val="20"/>
+          <w:szCs w:val="20"/>
+          <w14:ligatures w14:val="standardContextual"/>
+        </w:rPr>
+        <w:t>varchar</w:t>
+      </w:r>
+      <w:proofErr w:type="spellEnd"/>
+      <w:r>
+        <w:rPr>
+          <w:sz w:val="20"/>
+          <w:szCs w:val="20"/>
+          <w14:ligatures w14:val="standardContextual"/>
+        </w:rPr>
+        <w:t xml:space="preserve">(20), </w:t>
+      </w:r>
+      <w:r>
+        <w:rPr>
+          <w:sz w:val="20"/>
+          <w:szCs w:val="20"/>
+          <w14:ligatures w14:val="standardContextual"/>
+        </w:rPr>
+        <w:t xml:space="preserve">domicilio </w:t>
+      </w:r>
+      <w:proofErr w:type="spellStart"/>
+      <w:r>
+        <w:rPr>
+          <w:sz w:val="20"/>
+          <w:szCs w:val="20"/>
+          <w14:ligatures w14:val="standardContextual"/>
+        </w:rPr>
+        <w:t>varchar</w:t>
+      </w:r>
+      <w:proofErr w:type="spellEnd"/>
+      <w:r>
+        <w:rPr>
+          <w:sz w:val="20"/>
+          <w:szCs w:val="20"/>
+          <w14:ligatures w14:val="standardContextual"/>
+        </w:rPr>
+        <w:t xml:space="preserve">(30), </w:t>
+      </w:r>
+      <w:proofErr w:type="spellStart"/>
+      <w:r>
+        <w:rPr>
+          <w:sz w:val="20"/>
+          <w:szCs w:val="20"/>
+          <w14:ligatures w14:val="standardContextual"/>
+        </w:rPr>
+        <w:t>telefono</w:t>
+      </w:r>
+      <w:proofErr w:type="spellEnd"/>
+      <w:r>
+        <w:rPr>
+          <w:sz w:val="20"/>
+          <w:szCs w:val="20"/>
+          <w14:ligatures w14:val="standardContextual"/>
+        </w:rPr>
+        <w:t xml:space="preserve"> </w:t>
+      </w:r>
+      <w:proofErr w:type="spellStart"/>
+      <w:r>
+        <w:rPr>
+          <w:sz w:val="20"/>
+          <w:szCs w:val="20"/>
+          <w14:ligatures w14:val="standardContextual"/>
+        </w:rPr>
+        <w:t>varchar</w:t>
+      </w:r>
+      <w:proofErr w:type="spellEnd"/>
+      <w:r>
+        <w:rPr>
+          <w:sz w:val="20"/>
+          <w:szCs w:val="20"/>
+          <w14:ligatures w14:val="standardContextual"/>
+        </w:rPr>
+        <w:t xml:space="preserve">(11) </w:t>
+      </w:r>
+      <w:r>
+        <w:rPr>
+          <w:sz w:val="20"/>
+          <w:szCs w:val="20"/>
+          <w14:ligatures w14:val="standardContextual"/>
+        </w:rPr>
+        <w:t>);</w:t>
+      </w:r>
+    </w:p>
+    <w:p>
+      <w:pPr>
+        <w:pStyle w:val="Default"/>
+        <w:ind w:firstLine="708"/>
+        <w:rPr>
+          <w:sz w:val="20"/>
+          <w:szCs w:val="20"/>
+          <w14:ligatures w14:val="standardContextual"/>
+        </w:rPr>
+      </w:pPr>
+      <w:proofErr w:type="gramStart"/>
+      <w:r>
+        <w:rPr>
+          <w:sz w:val="20"/>
+          <w:szCs w:val="20"/>
+          <w14:ligatures w14:val="standardContextual"/>
+        </w:rPr>
+        <w:t>como</w:t>
+      </w:r>
+      <w:proofErr w:type="gramEnd"/>
+      <w:r>
+        <w:rPr>
+          <w:sz w:val="20"/>
+          <w:szCs w:val="20"/>
+          <w14:ligatures w14:val="standardContextual"/>
+        </w:rPr>
+        <w:t xml:space="preserve"> se muestra en la imagen:</w:t>
+      </w:r>
+    </w:p>
+    <w:p>
+      <w:pPr>
+        <w:pStyle w:val="Default"/>
+        <w:ind w:firstLine="708"/>
+        <w:rPr>
+          <w:sz w:val="20"/>
+          <w:szCs w:val="20"/>
+          <w14:ligatures w14:val="standardContextual"/>
+        </w:rPr>
+      </w:pPr>
+    </w:p>
+    <w:p>
+      <w:pPr>
+        <w:pStyle w:val="Default"/>
+        <w:ind w:firstLine="708"/>
+        <w:rPr>
+          <w:sz w:val="20"/>
+          <w:szCs w:val="20"/>
+          <w14:ligatures w14:val="standardContextual"/>
+        </w:rPr>
+      </w:pPr>
+      <w:r>
+        <w:rPr>
+          <w:noProof/>
+          <w:sz w:val="20"/>
+          <w:szCs w:val="20"/>
+          <w:lang w:eastAsia="es-CO"/>
+          <w14:ligatures w14:val="standardContextual"/>
+        </w:rPr>
+        <w:lastRenderedPageBreak/>
+        <w:drawing>
+          <wp:inline distT="0" distB="0" distL="0" distR="0" wp14:anchorId="48A65EC0" wp14:editId="6CCA0180">
+            <wp:extent cx="5400040" cy="3682365"/>
+            <wp:effectExtent l="0" t="0" r="0" b="0"/>
+            <wp:docPr id="2" name="Imagen 2"/>
+            <wp:cNvGraphicFramePr>
+              <a:graphicFrameLocks xmlns:a="http://schemas.openxmlformats.org/drawingml/2006/main" noChangeAspect="1"/>
+            </wp:cNvGraphicFramePr>
+            <a:graphic xmlns:a="http://schemas.openxmlformats.org/drawingml/2006/main">
+              <a:graphicData uri="http://schemas.openxmlformats.org/drawingml/2006/picture">
+                <pic:pic xmlns:pic="http://schemas.openxmlformats.org/drawingml/2006/picture">
+                  <pic:nvPicPr>
+                    <pic:cNvPr id="2" name="creamos_tabla.png"/>
+                    <pic:cNvPicPr/>
+                  </pic:nvPicPr>
+                  <pic:blipFill>
+                    <a:blip r:embed="rId6">
+                      <a:extLst>
+                        <a:ext uri="{28A0092B-C50C-407E-A947-70E740481C1C}">
+                          <a14:useLocalDpi xmlns:a14="http://schemas.microsoft.com/office/drawing/2010/main" val="0"/>
+                        </a:ext>
+                      </a:extLst>
+                    </a:blip>
+                    <a:stretch>
+                      <a:fillRect/>
+                    </a:stretch>
+                  </pic:blipFill>
+                  <pic:spPr>
+                    <a:xfrm>
+                      <a:off x="0" y="0"/>
+                      <a:ext cx="5400040" cy="3682365"/>
+                    </a:xfrm>
+                    <a:prstGeom prst="rect">
+                      <a:avLst/>
+                    </a:prstGeom>
+                  </pic:spPr>
+                </pic:pic>
+              </a:graphicData>
+            </a:graphic>
+          </wp:inline>
+        </w:drawing>
+      </w:r>
+    </w:p>
+    <w:p>
+      <w:pPr>
+        <w:pStyle w:val="Default"/>
+        <w:ind w:firstLine="708"/>
+        <w:rPr>
+          <w:sz w:val="20"/>
+          <w:szCs w:val="20"/>
+          <w14:ligatures w14:val="standardContextual"/>
+        </w:rPr>
+      </w:pPr>
+    </w:p>
+    <w:p>
+      <w:pPr>
+        <w:pStyle w:val="Default"/>
+        <w:ind w:firstLine="708"/>
+        <w:rPr>
+          <w:sz w:val="20"/>
+          <w:szCs w:val="20"/>
+          <w14:ligatures w14:val="standardContextual"/>
+        </w:rPr>
+      </w:pPr>
+    </w:p>
+    <w:p>
+      <w:pPr>
+        <w:tabs>
+          <w:tab w:val="clear" w:pos="720"/>
+          <w:tab w:val="clear" w:pos="5760"/>
+        </w:tabs>
+        <w:autoSpaceDE w:val="0"/>
+        <w:autoSpaceDN w:val="0"/>
+        <w:adjustRightInd w:val="0"/>
+        <w:ind w:right="0"/>
+        <w:rPr>
+          <w:rFonts w:ascii="Arial" w:eastAsiaTheme="minorHAnsi" w:hAnsi="Arial" w:cs="Arial"/>
+          <w:color w:val="000000"/>
+          <w:lang w:eastAsia="en-US"/>
+          <w14:ligatures w14:val="standardContextual"/>
+        </w:rPr>
+      </w:pPr>
+    </w:p>
+    <w:p>
+      <w:pPr>
+        <w:pStyle w:val="Prrafodelista"/>
+        <w:numPr>
+          <w:ilvl w:val="0"/>
+          <w:numId w:val="1"/>
+        </w:numPr>
+        <w:tabs>
+          <w:tab w:val="clear" w:pos="720"/>
+          <w:tab w:val="clear" w:pos="5760"/>
+        </w:tabs>
+        <w:autoSpaceDE w:val="0"/>
+        <w:autoSpaceDN w:val="0"/>
+        <w:adjustRightInd w:val="0"/>
+        <w:ind w:right="0"/>
+        <w:rPr>
+          <w:rFonts w:ascii="Arial" w:eastAsiaTheme="minorHAnsi" w:hAnsi="Arial" w:cs="Arial"/>
+          <w:color w:val="000000"/>
+          <w:sz w:val="20"/>
+          <w:szCs w:val="20"/>
+          <w:lang w:eastAsia="en-US"/>
+          <w14:ligatures w14:val="standardContextual"/>
+        </w:rPr>
+      </w:pPr>
+      <w:r>
+        <w:rPr>
+          <w:rFonts w:ascii="Arial" w:eastAsiaTheme="minorHAnsi" w:hAnsi="Arial" w:cs="Arial"/>
+          <w:color w:val="000000"/>
+          <w:sz w:val="20"/>
+          <w:szCs w:val="20"/>
+          <w:lang w:eastAsia="en-US"/>
+          <w14:ligatures w14:val="standardContextual"/>
+        </w:rPr>
+        <w:t>Visualice las tablas existentes para verificar la creación de "libreta</w:t>
+      </w:r>
+      <w:proofErr w:type="gramStart"/>
+      <w:r>
+        <w:rPr>
+          <w:rFonts w:ascii="Arial" w:eastAsiaTheme="minorHAnsi" w:hAnsi="Arial" w:cs="Arial"/>
+          <w:color w:val="000000"/>
+          <w:sz w:val="20"/>
+          <w:szCs w:val="20"/>
+          <w:lang w:eastAsia="en-US"/>
+          <w14:ligatures w14:val="standardContextual"/>
+        </w:rPr>
+        <w:t>" .</w:t>
+      </w:r>
+      <w:proofErr w:type="gramEnd"/>
+    </w:p>
+    <w:p>
+      <w:pPr>
+        <w:pStyle w:val="Prrafodelista"/>
+        <w:tabs>
+          <w:tab w:val="clear" w:pos="720"/>
+          <w:tab w:val="clear" w:pos="5760"/>
+        </w:tabs>
+        <w:autoSpaceDE w:val="0"/>
+        <w:autoSpaceDN w:val="0"/>
+        <w:adjustRightInd w:val="0"/>
+        <w:ind w:right="0"/>
+        <w:rPr>
+          <w:rFonts w:ascii="Arial" w:eastAsiaTheme="minorHAnsi" w:hAnsi="Arial" w:cs="Arial"/>
+          <w:color w:val="000000"/>
+          <w:sz w:val="20"/>
+          <w:szCs w:val="20"/>
+          <w:lang w:eastAsia="en-US"/>
+          <w14:ligatures w14:val="standardContextual"/>
+        </w:rPr>
+      </w:pPr>
+      <w:r>
+        <w:rPr>
+          <w:rFonts w:ascii="Arial" w:eastAsiaTheme="minorHAnsi" w:hAnsi="Arial" w:cs="Arial"/>
+          <w:color w:val="000000"/>
+          <w:sz w:val="20"/>
+          <w:szCs w:val="20"/>
+          <w:lang w:eastAsia="en-US"/>
+          <w14:ligatures w14:val="standardContextual"/>
+        </w:rPr>
+        <w:t>Para eso utilizamos el comando SHOW TABLES</w:t>
+      </w:r>
+    </w:p>
+    <w:p>
+      <w:pPr>
+        <w:pStyle w:val="Prrafodelista"/>
+        <w:tabs>
+          <w:tab w:val="clear" w:pos="720"/>
+          <w:tab w:val="clear" w:pos="5760"/>
+        </w:tabs>
+        <w:autoSpaceDE w:val="0"/>
+        <w:autoSpaceDN w:val="0"/>
+        <w:adjustRightInd w:val="0"/>
+        <w:ind w:right="0"/>
+        <w:rPr>
+          <w:rFonts w:ascii="Arial" w:eastAsiaTheme="minorHAnsi" w:hAnsi="Arial" w:cs="Arial"/>
+          <w:color w:val="000000"/>
+          <w:sz w:val="20"/>
+          <w:szCs w:val="20"/>
+          <w:lang w:eastAsia="en-US"/>
+          <w14:ligatures w14:val="standardContextual"/>
+        </w:rPr>
+      </w:pPr>
+      <w:r>
+        <w:rPr>
+          <w:rFonts w:ascii="Arial" w:eastAsiaTheme="minorHAnsi" w:hAnsi="Arial" w:cs="Arial"/>
+          <w:color w:val="000000"/>
+          <w:sz w:val="20"/>
+          <w:szCs w:val="20"/>
+          <w:lang w:eastAsia="en-US"/>
+          <w14:ligatures w14:val="standardContextual"/>
+        </w:rPr>
+        <w:t>Como se muestra en la imagen:</w:t>
+      </w:r>
+    </w:p>
+    <w:p>
+      <w:pPr>
+        <w:pStyle w:val="Prrafodelista"/>
+        <w:tabs>
+          <w:tab w:val="clear" w:pos="720"/>
+          <w:tab w:val="clear" w:pos="5760"/>
+        </w:tabs>
+        <w:autoSpaceDE w:val="0"/>
+        <w:autoSpaceDN w:val="0"/>
+        <w:adjustRightInd w:val="0"/>
+        <w:ind w:right="0"/>
+        <w:rPr>
+          <w:rFonts w:ascii="Arial" w:eastAsiaTheme="minorHAnsi" w:hAnsi="Arial" w:cs="Arial"/>
+          <w:color w:val="000000"/>
+          <w:sz w:val="20"/>
+          <w:szCs w:val="20"/>
+          <w:lang w:eastAsia="en-US"/>
+          <w14:ligatures w14:val="standardContextual"/>
+        </w:rPr>
+      </w:pPr>
+      <w:r>
+        <w:rPr>
+          <w:rFonts w:ascii="Arial" w:eastAsiaTheme="minorHAnsi" w:hAnsi="Arial" w:cs="Arial"/>
+          <w:noProof/>
+          <w:color w:val="000000"/>
+          <w:sz w:val="20"/>
+          <w:szCs w:val="20"/>
+          <w14:ligatures w14:val="standardContextual"/>
+        </w:rPr>
+        <w:drawing>
+          <wp:inline distT="0" distB="0" distL="0" distR="0" wp14:anchorId="36022BD7" wp14:editId="00120A2D">
+            <wp:extent cx="5400040" cy="3454400"/>
+            <wp:effectExtent l="0" t="0" r="0" b="0"/>
+            <wp:docPr id="3" name="Imagen 3"/>
+            <wp:cNvGraphicFramePr>
+              <a:graphicFrameLocks xmlns:a="http://schemas.openxmlformats.org/drawingml/2006/main" noChangeAspect="1"/>
+            </wp:cNvGraphicFramePr>
+            <a:graphic xmlns:a="http://schemas.openxmlformats.org/drawingml/2006/main">
+              <a:graphicData uri="http://schemas.openxmlformats.org/drawingml/2006/picture">
+                <pic:pic xmlns:pic="http://schemas.openxmlformats.org/drawingml/2006/picture">
+                  <pic:nvPicPr>
+                    <pic:cNvPr id="3" name="show_tables.png"/>
+                    <pic:cNvPicPr/>
+                  </pic:nvPicPr>
+                  <pic:blipFill>
+                    <a:blip r:embed="rId7">
+                      <a:extLst>
+                        <a:ext uri="{28A0092B-C50C-407E-A947-70E740481C1C}">
+                          <a14:useLocalDpi xmlns:a14="http://schemas.microsoft.com/office/drawing/2010/main" val="0"/>
+                        </a:ext>
+                      </a:extLst>
+                    </a:blip>
+                    <a:stretch>
+                      <a:fillRect/>
+                    </a:stretch>
+                  </pic:blipFill>
+                  <pic:spPr>
+                    <a:xfrm>
+                      <a:off x="0" y="0"/>
+                      <a:ext cx="5400040" cy="3454400"/>
+                    </a:xfrm>
+                    <a:prstGeom prst="rect">
+                      <a:avLst/>
+                    </a:prstGeom>
+                  </pic:spPr>
+                </pic:pic>
+              </a:graphicData>
+            </a:graphic>
+          </wp:inline>
+        </w:drawing>
+      </w:r>
+    </w:p>
+    <w:p>
+      <w:pPr>
+        <w:pStyle w:val="Prrafodelista"/>
+        <w:tabs>
+          <w:tab w:val="clear" w:pos="720"/>
+          <w:tab w:val="clear" w:pos="5760"/>
+        </w:tabs>
+        <w:autoSpaceDE w:val="0"/>
+        <w:autoSpaceDN w:val="0"/>
+        <w:adjustRightInd w:val="0"/>
+        <w:ind w:right="0"/>
+        <w:rPr>
+          <w:rFonts w:ascii="Arial" w:eastAsiaTheme="minorHAnsi" w:hAnsi="Arial" w:cs="Arial"/>
+          <w:color w:val="000000"/>
+          <w:sz w:val="20"/>
+          <w:szCs w:val="20"/>
+          <w:lang w:eastAsia="en-US"/>
+          <w14:ligatures w14:val="standardContextual"/>
+        </w:rPr>
+      </w:pPr>
+    </w:p>
+    <w:p>
+      <w:pPr>
+        <w:tabs>
+          <w:tab w:val="clear" w:pos="720"/>
+          <w:tab w:val="clear" w:pos="5760"/>
+        </w:tabs>
+        <w:autoSpaceDE w:val="0"/>
+        <w:autoSpaceDN w:val="0"/>
+        <w:adjustRightInd w:val="0"/>
+        <w:ind w:right="0"/>
+        <w:rPr>
+          <w:rFonts w:ascii="Arial" w:eastAsiaTheme="minorHAnsi" w:hAnsi="Arial" w:cs="Arial"/>
+          <w:color w:val="000000"/>
+          <w:lang w:eastAsia="en-US"/>
+          <w14:ligatures w14:val="standardContextual"/>
+        </w:rPr>
+      </w:pPr>
+    </w:p>
+    <w:p>
+      <w:pPr>
+        <w:pStyle w:val="Prrafodelista"/>
+        <w:numPr>
+          <w:ilvl w:val="0"/>
+          <w:numId w:val="1"/>
+        </w:numPr>
+        <w:tabs>
+          <w:tab w:val="clear" w:pos="720"/>
+          <w:tab w:val="clear" w:pos="5760"/>
+        </w:tabs>
+        <w:autoSpaceDE w:val="0"/>
+        <w:autoSpaceDN w:val="0"/>
+        <w:adjustRightInd w:val="0"/>
+        <w:ind w:right="0"/>
+        <w:rPr>
+          <w:rFonts w:ascii="Arial" w:eastAsiaTheme="minorHAnsi" w:hAnsi="Arial" w:cs="Arial"/>
+          <w:color w:val="000000"/>
+          <w:sz w:val="20"/>
+          <w:szCs w:val="20"/>
+          <w:lang w:eastAsia="en-US"/>
+          <w14:ligatures w14:val="standardContextual"/>
+        </w:rPr>
+      </w:pPr>
+      <w:r>
+        <w:rPr>
+          <w:rFonts w:ascii="Arial" w:eastAsiaTheme="minorHAnsi" w:hAnsi="Arial" w:cs="Arial"/>
+          <w:color w:val="000000"/>
+          <w:sz w:val="20"/>
+          <w:szCs w:val="20"/>
+          <w:lang w:eastAsia="en-US"/>
+          <w14:ligatures w14:val="standardContextual"/>
+        </w:rPr>
+        <w:t xml:space="preserve">Visualice la estructura de la tabla "libreta". </w:t>
+      </w:r>
+    </w:p>
+    <w:p>
+      <w:pPr>
+        <w:pStyle w:val="Prrafodelista"/>
+        <w:tabs>
+          <w:tab w:val="clear" w:pos="720"/>
+          <w:tab w:val="clear" w:pos="5760"/>
+        </w:tabs>
+        <w:autoSpaceDE w:val="0"/>
+        <w:autoSpaceDN w:val="0"/>
+        <w:adjustRightInd w:val="0"/>
+        <w:ind w:right="0"/>
+        <w:rPr>
+          <w:rFonts w:ascii="Arial" w:eastAsiaTheme="minorHAnsi" w:hAnsi="Arial" w:cs="Arial"/>
+          <w:color w:val="000000"/>
+          <w:sz w:val="20"/>
+          <w:szCs w:val="20"/>
+          <w:lang w:eastAsia="en-US"/>
+          <w14:ligatures w14:val="standardContextual"/>
+        </w:rPr>
+      </w:pPr>
+      <w:r>
+        <w:rPr>
+          <w:rFonts w:ascii="Arial" w:eastAsiaTheme="minorHAnsi" w:hAnsi="Arial" w:cs="Arial"/>
+          <w:color w:val="000000"/>
+          <w:sz w:val="20"/>
+          <w:szCs w:val="20"/>
+          <w:lang w:eastAsia="en-US"/>
+          <w14:ligatures w14:val="standardContextual"/>
+        </w:rPr>
+        <w:t>Para esto utilizamos el comando DESCRIBE libreta;</w:t>
+      </w:r>
+    </w:p>
+    <w:p>
+      <w:pPr>
+        <w:pStyle w:val="Prrafodelista"/>
+        <w:tabs>
+          <w:tab w:val="clear" w:pos="720"/>
+          <w:tab w:val="clear" w:pos="5760"/>
+        </w:tabs>
+        <w:autoSpaceDE w:val="0"/>
+        <w:autoSpaceDN w:val="0"/>
+        <w:adjustRightInd w:val="0"/>
+        <w:ind w:right="0"/>
+        <w:rPr>
+          <w:rFonts w:ascii="Arial" w:eastAsiaTheme="minorHAnsi" w:hAnsi="Arial" w:cs="Arial"/>
+          <w:color w:val="000000"/>
+          <w:sz w:val="20"/>
+          <w:szCs w:val="20"/>
+          <w:lang w:eastAsia="en-US"/>
+          <w14:ligatures w14:val="standardContextual"/>
+        </w:rPr>
+      </w:pPr>
+      <w:r>
+        <w:rPr>
+          <w:rFonts w:ascii="Arial" w:eastAsiaTheme="minorHAnsi" w:hAnsi="Arial" w:cs="Arial"/>
+          <w:color w:val="000000"/>
+          <w:sz w:val="20"/>
+          <w:szCs w:val="20"/>
+          <w:lang w:eastAsia="en-US"/>
+          <w14:ligatures w14:val="standardContextual"/>
+        </w:rPr>
+        <w:t>Como se muestra en la  imagen:</w:t>
+      </w:r>
+    </w:p>
+    <w:p>
+      <w:pPr>
+        <w:pStyle w:val="Prrafodelista"/>
+        <w:tabs>
+          <w:tab w:val="clear" w:pos="720"/>
+          <w:tab w:val="clear" w:pos="5760"/>
+        </w:tabs>
+        <w:autoSpaceDE w:val="0"/>
+        <w:autoSpaceDN w:val="0"/>
+        <w:adjustRightInd w:val="0"/>
+        <w:ind w:right="0"/>
+        <w:rPr>
+          <w:rFonts w:ascii="Arial" w:eastAsiaTheme="minorHAnsi" w:hAnsi="Arial" w:cs="Arial"/>
+          <w:color w:val="000000"/>
+          <w:sz w:val="20"/>
+          <w:szCs w:val="20"/>
+          <w:lang w:eastAsia="en-US"/>
+          <w14:ligatures w14:val="standardContextual"/>
+        </w:rPr>
+      </w:pPr>
+      <w:r>
+        <w:rPr>
+          <w:rFonts w:ascii="Arial" w:eastAsiaTheme="minorHAnsi" w:hAnsi="Arial" w:cs="Arial"/>
+          <w:noProof/>
+          <w:color w:val="000000"/>
+          <w:sz w:val="20"/>
+          <w:szCs w:val="20"/>
+          <w14:ligatures w14:val="standardContextual"/>
+        </w:rPr>
+        <w:lastRenderedPageBreak/>
+        <w:drawing>
+          <wp:inline distT="0" distB="0" distL="0" distR="0" wp14:anchorId="31C0D411" wp14:editId="188D75EB">
+            <wp:extent cx="5400040" cy="4084320"/>
+            <wp:effectExtent l="0" t="0" r="0" b="0"/>
+            <wp:docPr id="4" name="Imagen 4"/>
+            <wp:cNvGraphicFramePr>
+              <a:graphicFrameLocks xmlns:a="http://schemas.openxmlformats.org/drawingml/2006/main" noChangeAspect="1"/>
+            </wp:cNvGraphicFramePr>
+            <a:graphic xmlns:a="http://schemas.openxmlformats.org/drawingml/2006/main">
+              <a:graphicData uri="http://schemas.openxmlformats.org/drawingml/2006/picture">
+                <pic:pic xmlns:pic="http://schemas.openxmlformats.org/drawingml/2006/picture">
+                  <pic:nvPicPr>
+                    <pic:cNvPr id="4" name="describe.png"/>
+                    <pic:cNvPicPr/>
+                  </pic:nvPicPr>
+                  <pic:blipFill>
+                    <a:blip r:embed="rId8">
+                      <a:extLst>
+                        <a:ext uri="{28A0092B-C50C-407E-A947-70E740481C1C}">
+                          <a14:useLocalDpi xmlns:a14="http://schemas.microsoft.com/office/drawing/2010/main" val="0"/>
+                        </a:ext>
+                      </a:extLst>
+                    </a:blip>
+                    <a:stretch>
+                      <a:fillRect/>
+                    </a:stretch>
+                  </pic:blipFill>
+                  <pic:spPr>
+                    <a:xfrm>
+                      <a:off x="0" y="0"/>
+                      <a:ext cx="5400040" cy="4084320"/>
+                    </a:xfrm>
+                    <a:prstGeom prst="rect">
+                      <a:avLst/>
+                    </a:prstGeom>
+                  </pic:spPr>
+                </pic:pic>
+              </a:graphicData>
+            </a:graphic>
+          </wp:inline>
+        </w:drawing>
+      </w:r>
+    </w:p>
+    <w:p>
+      <w:pPr>
+        <w:pStyle w:val="Prrafodelista"/>
+        <w:tabs>
+          <w:tab w:val="clear" w:pos="720"/>
+          <w:tab w:val="clear" w:pos="5760"/>
+        </w:tabs>
+        <w:autoSpaceDE w:val="0"/>
+        <w:autoSpaceDN w:val="0"/>
+        <w:adjustRightInd w:val="0"/>
+        <w:ind w:right="0"/>
+        <w:rPr>
+          <w:rFonts w:ascii="Arial" w:eastAsiaTheme="minorHAnsi" w:hAnsi="Arial" w:cs="Arial"/>
+          <w:color w:val="000000"/>
+          <w:sz w:val="20"/>
+          <w:szCs w:val="20"/>
+          <w:lang w:eastAsia="en-US"/>
+          <w14:ligatures w14:val="standardContextual"/>
+        </w:rPr>
+      </w:pPr>
+    </w:p>
+    <w:p>
+      <w:pPr>
+        <w:pStyle w:val="Prrafodelista"/>
+        <w:tabs>
+          <w:tab w:val="clear" w:pos="720"/>
+          <w:tab w:val="clear" w:pos="5760"/>
+        </w:tabs>
+        <w:autoSpaceDE w:val="0"/>
+        <w:autoSpaceDN w:val="0"/>
+        <w:adjustRightInd w:val="0"/>
+        <w:ind w:right="0"/>
+        <w:rPr>
+          <w:rFonts w:ascii="Arial" w:eastAsiaTheme="minorHAnsi" w:hAnsi="Arial" w:cs="Arial"/>
+          <w:color w:val="000000"/>
+          <w:sz w:val="20"/>
+          <w:szCs w:val="20"/>
+          <w:lang w:eastAsia="en-US"/>
+          <w14:ligatures w14:val="standardContextual"/>
+        </w:rPr>
+      </w:pPr>
+    </w:p>
+    <w:p>
+      <w:pPr>
+        <w:tabs>
+          <w:tab w:val="clear" w:pos="720"/>
+          <w:tab w:val="clear" w:pos="5760"/>
+        </w:tabs>
+        <w:autoSpaceDE w:val="0"/>
+        <w:autoSpaceDN w:val="0"/>
+        <w:adjustRightInd w:val="0"/>
+        <w:ind w:right="0"/>
+        <w:rPr>
+          <w:rFonts w:ascii="Arial" w:eastAsiaTheme="minorHAnsi" w:hAnsi="Arial" w:cs="Arial"/>
+          <w:color w:val="000000"/>
+          <w:lang w:eastAsia="en-US"/>
+          <w14:ligatures w14:val="standardContextual"/>
+        </w:rPr>
+      </w:pPr>
+    </w:p>
+    <w:p>
+      <w:pPr>
+        <w:pStyle w:val="Prrafodelista"/>
+        <w:numPr>
+          <w:ilvl w:val="0"/>
+          <w:numId w:val="1"/>
+        </w:numPr>
+        <w:tabs>
+          <w:tab w:val="clear" w:pos="720"/>
+          <w:tab w:val="clear" w:pos="5760"/>
+        </w:tabs>
+        <w:autoSpaceDE w:val="0"/>
+        <w:autoSpaceDN w:val="0"/>
+        <w:adjustRightInd w:val="0"/>
+        <w:ind w:right="0"/>
+        <w:rPr>
+          <w:rFonts w:ascii="Arial" w:eastAsiaTheme="minorHAnsi" w:hAnsi="Arial" w:cs="Arial"/>
+          <w:color w:val="000000"/>
+          <w:sz w:val="20"/>
+          <w:szCs w:val="20"/>
+          <w:lang w:eastAsia="en-US"/>
+          <w14:ligatures w14:val="standardContextual"/>
+        </w:rPr>
+      </w:pPr>
+      <w:r>
+        <w:rPr>
+          <w:rFonts w:ascii="Arial" w:eastAsiaTheme="minorHAnsi" w:hAnsi="Arial" w:cs="Arial"/>
+          <w:color w:val="000000"/>
+          <w:sz w:val="20"/>
+          <w:szCs w:val="20"/>
+          <w:lang w:eastAsia="en-US"/>
+          <w14:ligatures w14:val="standardContextual"/>
+        </w:rPr>
+        <w:t xml:space="preserve">Ingrese los siguientes registros: </w:t>
+      </w:r>
+    </w:p>
+    <w:p>
+      <w:pPr>
+        <w:tabs>
+          <w:tab w:val="clear" w:pos="720"/>
+          <w:tab w:val="clear" w:pos="5760"/>
+        </w:tabs>
+        <w:autoSpaceDE w:val="0"/>
+        <w:autoSpaceDN w:val="0"/>
+        <w:adjustRightInd w:val="0"/>
+        <w:ind w:left="360" w:right="0"/>
+        <w:rPr>
+          <w:rFonts w:ascii="Arial" w:eastAsiaTheme="minorHAnsi" w:hAnsi="Arial" w:cs="Arial"/>
+          <w:color w:val="000000"/>
+          <w:sz w:val="20"/>
+          <w:szCs w:val="20"/>
+          <w:lang w:eastAsia="en-US"/>
+          <w14:ligatures w14:val="standardContextual"/>
+        </w:rPr>
+      </w:pPr>
+    </w:p>
+    <w:p>
+      <w:pPr>
+        <w:tabs>
+          <w:tab w:val="clear" w:pos="720"/>
+          <w:tab w:val="clear" w:pos="5760"/>
+        </w:tabs>
+        <w:autoSpaceDE w:val="0"/>
+        <w:autoSpaceDN w:val="0"/>
+        <w:adjustRightInd w:val="0"/>
+        <w:ind w:right="0" w:firstLine="708"/>
+        <w:rPr>
+          <w:rFonts w:ascii="Arial" w:eastAsiaTheme="minorHAnsi" w:hAnsi="Arial" w:cs="Arial"/>
+          <w:color w:val="000000"/>
+          <w:sz w:val="20"/>
+          <w:szCs w:val="20"/>
+          <w:lang w:eastAsia="en-US"/>
+          <w14:ligatures w14:val="standardContextual"/>
+        </w:rPr>
+      </w:pPr>
+      <w:r>
+        <w:rPr>
+          <w:rFonts w:ascii="Arial" w:eastAsiaTheme="minorHAnsi" w:hAnsi="Arial" w:cs="Arial"/>
+          <w:color w:val="000000"/>
+          <w:sz w:val="20"/>
+          <w:szCs w:val="20"/>
+          <w:lang w:eastAsia="en-US"/>
+          <w14:ligatures w14:val="standardContextual"/>
+        </w:rPr>
+        <w:t xml:space="preserve">('Alberto </w:t>
+      </w:r>
+      <w:proofErr w:type="spellStart"/>
+      <w:r>
+        <w:rPr>
+          <w:rFonts w:ascii="Arial" w:eastAsiaTheme="minorHAnsi" w:hAnsi="Arial" w:cs="Arial"/>
+          <w:color w:val="000000"/>
+          <w:sz w:val="20"/>
+          <w:szCs w:val="20"/>
+          <w:lang w:eastAsia="en-US"/>
+          <w14:ligatures w14:val="standardContextual"/>
+        </w:rPr>
+        <w:t>Mores','Colon</w:t>
+      </w:r>
+      <w:proofErr w:type="spellEnd"/>
+      <w:r>
+        <w:rPr>
+          <w:rFonts w:ascii="Arial" w:eastAsiaTheme="minorHAnsi" w:hAnsi="Arial" w:cs="Arial"/>
+          <w:color w:val="000000"/>
+          <w:sz w:val="20"/>
+          <w:szCs w:val="20"/>
+          <w:lang w:eastAsia="en-US"/>
+          <w14:ligatures w14:val="standardContextual"/>
+        </w:rPr>
+        <w:t xml:space="preserve"> 123','4234567'); </w:t>
+      </w:r>
+    </w:p>
+    <w:p>
+      <w:pPr>
+        <w:pStyle w:val="Default"/>
+        <w:ind w:firstLine="708"/>
+        <w:rPr>
+          <w:sz w:val="20"/>
+          <w:szCs w:val="20"/>
+          <w14:ligatures w14:val="standardContextual"/>
+        </w:rPr>
+      </w:pPr>
+      <w:r>
+        <w:rPr>
+          <w:sz w:val="20"/>
+          <w:szCs w:val="20"/>
+          <w14:ligatures w14:val="standardContextual"/>
+        </w:rPr>
+        <w:t xml:space="preserve">('Juan </w:t>
+      </w:r>
+      <w:proofErr w:type="spellStart"/>
+      <w:r>
+        <w:rPr>
+          <w:sz w:val="20"/>
+          <w:szCs w:val="20"/>
+          <w14:ligatures w14:val="standardContextual"/>
+        </w:rPr>
+        <w:t>Torres','Avellaneda</w:t>
+      </w:r>
+      <w:proofErr w:type="spellEnd"/>
+      <w:r>
+        <w:rPr>
+          <w:sz w:val="20"/>
+          <w:szCs w:val="20"/>
+          <w14:ligatures w14:val="standardContextual"/>
+        </w:rPr>
+        <w:t xml:space="preserve"> 135','4458787');</w:t>
+      </w:r>
+    </w:p>
+    <w:p>
+      <w:pPr>
+        <w:pStyle w:val="Default"/>
+        <w:ind w:firstLine="708"/>
+        <w:rPr>
+          <w:sz w:val="20"/>
+          <w:szCs w:val="20"/>
+          <w14:ligatures w14:val="standardContextual"/>
+        </w:rPr>
+      </w:pPr>
+    </w:p>
+    <w:p>
+      <w:pPr>
+        <w:pStyle w:val="Default"/>
+        <w:ind w:firstLine="708"/>
+        <w:rPr>
+          <w:sz w:val="20"/>
+          <w:szCs w:val="20"/>
+          <w14:ligatures w14:val="standardContextual"/>
+        </w:rPr>
+      </w:pPr>
+      <w:r>
+        <w:rPr>
+          <w:sz w:val="20"/>
+          <w:szCs w:val="20"/>
+          <w14:ligatures w14:val="standardContextual"/>
+        </w:rPr>
+        <w:t>Como se muestra en la imagen:</w:t>
+      </w:r>
+    </w:p>
+    <w:p>
+      <w:pPr>
+        <w:pStyle w:val="Default"/>
+        <w:ind w:firstLine="708"/>
+        <w:rPr>
+          <w:sz w:val="20"/>
+          <w:szCs w:val="20"/>
+          <w14:ligatures w14:val="standardContextual"/>
+        </w:rPr>
+      </w:pPr>
+      <w:r>
+        <w:rPr>
+          <w:noProof/>
+          <w:sz w:val="20"/>
+          <w:szCs w:val="20"/>
+          <w:lang w:eastAsia="es-CO"/>
+          <w14:ligatures w14:val="standardContextual"/>
+        </w:rPr>
+        <w:drawing>
+          <wp:inline distT="0" distB="0" distL="0" distR="0" wp14:anchorId="54279A75" wp14:editId="570065FF">
+            <wp:extent cx="5400040" cy="2118995"/>
+            <wp:effectExtent l="0" t="0" r="0" b="0"/>
+            <wp:docPr id="5" name="Imagen 5"/>
+            <wp:cNvGraphicFramePr>
+              <a:graphicFrameLocks xmlns:a="http://schemas.openxmlformats.org/drawingml/2006/main" noChangeAspect="1"/>
+            </wp:cNvGraphicFramePr>
+            <a:graphic xmlns:a="http://schemas.openxmlformats.org/drawingml/2006/main">
+              <a:graphicData uri="http://schemas.openxmlformats.org/drawingml/2006/picture">
+                <pic:pic xmlns:pic="http://schemas.openxmlformats.org/drawingml/2006/picture">
+                  <pic:nvPicPr>
+                    <pic:cNvPr id="5" name="insert_1.png"/>
+                    <pic:cNvPicPr/>
+                  </pic:nvPicPr>
+                  <pic:blipFill>
+                    <a:blip r:embed="rId9">
+                      <a:extLst>
+                        <a:ext uri="{28A0092B-C50C-407E-A947-70E740481C1C}">
+                          <a14:useLocalDpi xmlns:a14="http://schemas.microsoft.com/office/drawing/2010/main" val="0"/>
+                        </a:ext>
+                      </a:extLst>
+                    </a:blip>
+                    <a:stretch>
+                      <a:fillRect/>
+                    </a:stretch>
+                  </pic:blipFill>
+                  <pic:spPr>
+                    <a:xfrm>
+                      <a:off x="0" y="0"/>
+                      <a:ext cx="5400040" cy="2118995"/>
+                    </a:xfrm>
+                    <a:prstGeom prst="rect">
+                      <a:avLst/>
+                    </a:prstGeom>
+                  </pic:spPr>
+                </pic:pic>
+              </a:graphicData>
+            </a:graphic>
+          </wp:inline>
+        </w:drawing>
+      </w:r>
+    </w:p>
+    <w:p>
+      <w:pPr>
+        <w:pStyle w:val="Default"/>
+        <w:ind w:firstLine="708"/>
+        <w:rPr>
+          <w:sz w:val="20"/>
+          <w:szCs w:val="20"/>
+          <w14:ligatures w14:val="standardContextual"/>
+        </w:rPr>
+      </w:pPr>
+    </w:p>
+    <w:p>
+      <w:pPr>
+        <w:pStyle w:val="Prrafodelista"/>
+        <w:numPr>
+          <w:ilvl w:val="0"/>
+          <w:numId w:val="1"/>
+        </w:numPr>
+        <w:tabs>
+          <w:tab w:val="clear" w:pos="720"/>
+          <w:tab w:val="clear" w:pos="5760"/>
+        </w:tabs>
+        <w:autoSpaceDE w:val="0"/>
+        <w:autoSpaceDN w:val="0"/>
+        <w:adjustRightInd w:val="0"/>
+        <w:ind w:right="0"/>
+        <w:rPr>
+          <w:rFonts w:ascii="Arial" w:eastAsiaTheme="minorHAnsi" w:hAnsi="Arial" w:cs="Arial"/>
+          <w:color w:val="000000"/>
+          <w:sz w:val="20"/>
+          <w:szCs w:val="20"/>
+          <w:lang w:eastAsia="en-US"/>
+          <w14:ligatures w14:val="standardContextual"/>
+        </w:rPr>
+      </w:pPr>
+      <w:r>
+        <w:rPr>
+          <w:rFonts w:ascii="Arial" w:eastAsiaTheme="minorHAnsi" w:hAnsi="Arial" w:cs="Arial"/>
+          <w:color w:val="000000"/>
+          <w:sz w:val="20"/>
+          <w:szCs w:val="20"/>
+          <w:lang w:eastAsia="en-US"/>
+          <w14:ligatures w14:val="standardContextual"/>
+        </w:rPr>
+        <w:t xml:space="preserve">Seleccione y muestre todos los registros de la tabla. </w:t>
+      </w:r>
+    </w:p>
+    <w:p>
+      <w:pPr>
+        <w:pStyle w:val="Prrafodelista"/>
+        <w:tabs>
+          <w:tab w:val="clear" w:pos="720"/>
+          <w:tab w:val="clear" w:pos="5760"/>
+        </w:tabs>
+        <w:autoSpaceDE w:val="0"/>
+        <w:autoSpaceDN w:val="0"/>
+        <w:adjustRightInd w:val="0"/>
+        <w:ind w:right="0"/>
+        <w:rPr>
+          <w:rFonts w:ascii="Arial" w:eastAsiaTheme="minorHAnsi" w:hAnsi="Arial" w:cs="Arial"/>
+          <w:color w:val="000000"/>
+          <w:sz w:val="20"/>
+          <w:szCs w:val="20"/>
+          <w:lang w:eastAsia="en-US"/>
+          <w14:ligatures w14:val="standardContextual"/>
+        </w:rPr>
+      </w:pPr>
+      <w:r>
+        <w:rPr>
+          <w:rFonts w:ascii="Arial" w:eastAsiaTheme="minorHAnsi" w:hAnsi="Arial" w:cs="Arial"/>
+          <w:color w:val="000000"/>
+          <w:sz w:val="20"/>
+          <w:szCs w:val="20"/>
+          <w:lang w:eastAsia="en-US"/>
+          <w14:ligatures w14:val="standardContextual"/>
+        </w:rPr>
+        <w:t>Para esto utilizamos el comando SELECT * FROM libretas;</w:t>
+      </w:r>
+    </w:p>
+    <w:p>
+      <w:pPr>
+        <w:pStyle w:val="Prrafodelista"/>
+        <w:tabs>
+          <w:tab w:val="clear" w:pos="720"/>
+          <w:tab w:val="clear" w:pos="5760"/>
+        </w:tabs>
+        <w:autoSpaceDE w:val="0"/>
+        <w:autoSpaceDN w:val="0"/>
+        <w:adjustRightInd w:val="0"/>
+        <w:ind w:right="0"/>
+        <w:rPr>
+          <w:rFonts w:ascii="Arial" w:eastAsiaTheme="minorHAnsi" w:hAnsi="Arial" w:cs="Arial"/>
+          <w:color w:val="000000"/>
+          <w:sz w:val="20"/>
+          <w:szCs w:val="20"/>
+          <w:lang w:eastAsia="en-US"/>
+          <w14:ligatures w14:val="standardContextual"/>
+        </w:rPr>
+      </w:pPr>
+      <w:r>
+        <w:rPr>
+          <w:rFonts w:ascii="Arial" w:eastAsiaTheme="minorHAnsi" w:hAnsi="Arial" w:cs="Arial"/>
+          <w:color w:val="000000"/>
+          <w:sz w:val="20"/>
+          <w:szCs w:val="20"/>
+          <w:lang w:eastAsia="en-US"/>
+          <w14:ligatures w14:val="standardContextual"/>
+        </w:rPr>
+        <w:t>Como se muestra en la imagen:</w:t>
+      </w:r>
+    </w:p>
+    <w:p>
+      <w:pPr>
+        <w:pStyle w:val="Prrafodelista"/>
+        <w:tabs>
+          <w:tab w:val="clear" w:pos="720"/>
+          <w:tab w:val="clear" w:pos="5760"/>
+        </w:tabs>
+        <w:autoSpaceDE w:val="0"/>
+        <w:autoSpaceDN w:val="0"/>
+        <w:adjustRightInd w:val="0"/>
+        <w:ind w:right="0"/>
+        <w:rPr>
+          <w:rFonts w:ascii="Arial" w:eastAsiaTheme="minorHAnsi" w:hAnsi="Arial" w:cs="Arial"/>
+          <w:color w:val="000000"/>
+          <w:lang w:eastAsia="en-US"/>
+          <w14:ligatures w14:val="standardContextual"/>
+        </w:rPr>
+      </w:pPr>
+      <w:r>
+        <w:rPr>
+          <w:rFonts w:ascii="Arial" w:eastAsiaTheme="minorHAnsi" w:hAnsi="Arial" w:cs="Arial"/>
+          <w:noProof/>
+          <w:color w:val="000000"/>
+          <w14:ligatures w14:val="standardContextual"/>
+        </w:rPr>
+        <w:lastRenderedPageBreak/>
+        <w:drawing>
+          <wp:inline distT="0" distB="0" distL="0" distR="0" wp14:anchorId="747A3E04" wp14:editId="77A58DDD">
+            <wp:extent cx="5400040" cy="3451225"/>
+            <wp:effectExtent l="0" t="0" r="0" b="0"/>
+            <wp:docPr id="6" name="Imagen 6"/>
+            <wp:cNvGraphicFramePr>
+              <a:graphicFrameLocks xmlns:a="http://schemas.openxmlformats.org/drawingml/2006/main" noChangeAspect="1"/>
+            </wp:cNvGraphicFramePr>
+            <a:graphic xmlns:a="http://schemas.openxmlformats.org/drawingml/2006/main">
+              <a:graphicData uri="http://schemas.openxmlformats.org/drawingml/2006/picture">
+                <pic:pic xmlns:pic="http://schemas.openxmlformats.org/drawingml/2006/picture">
+                  <pic:nvPicPr>
+                    <pic:cNvPr id="6" name="select_1.png"/>
+                    <pic:cNvPicPr/>
+                  </pic:nvPicPr>
+                  <pic:blipFill>
+                    <a:blip r:embed="rId10">
+                      <a:extLst>
+                        <a:ext uri="{28A0092B-C50C-407E-A947-70E740481C1C}">
+                          <a14:useLocalDpi xmlns:a14="http://schemas.microsoft.com/office/drawing/2010/main" val="0"/>
+                        </a:ext>
+                      </a:extLst>
+                    </a:blip>
+                    <a:stretch>
+                      <a:fillRect/>
+                    </a:stretch>
+                  </pic:blipFill>
+                  <pic:spPr>
+                    <a:xfrm>
+                      <a:off x="0" y="0"/>
+                      <a:ext cx="5400040" cy="3451225"/>
+                    </a:xfrm>
+                    <a:prstGeom prst="rect">
+                      <a:avLst/>
+                    </a:prstGeom>
+                  </pic:spPr>
+                </pic:pic>
+              </a:graphicData>
+            </a:graphic>
+          </wp:inline>
+        </w:drawing>
+      </w:r>
+    </w:p>
+    <w:p>
+      <w:pPr>
+        <w:pStyle w:val="Prrafodelista"/>
+        <w:tabs>
+          <w:tab w:val="clear" w:pos="720"/>
+          <w:tab w:val="clear" w:pos="5760"/>
+        </w:tabs>
+        <w:autoSpaceDE w:val="0"/>
+        <w:autoSpaceDN w:val="0"/>
+        <w:adjustRightInd w:val="0"/>
+        <w:ind w:right="0"/>
+        <w:rPr>
+          <w:rFonts w:ascii="Arial" w:eastAsiaTheme="minorHAnsi" w:hAnsi="Arial" w:cs="Arial"/>
+          <w:color w:val="000000"/>
+          <w:lang w:eastAsia="en-US"/>
+          <w14:ligatures w14:val="standardContextual"/>
+        </w:rPr>
+      </w:pPr>
+    </w:p>
+    <w:p>
+      <w:pPr>
+        <w:pStyle w:val="Prrafodelista"/>
+        <w:tabs>
+          <w:tab w:val="clear" w:pos="720"/>
+          <w:tab w:val="clear" w:pos="5760"/>
+        </w:tabs>
+        <w:autoSpaceDE w:val="0"/>
+        <w:autoSpaceDN w:val="0"/>
+        <w:adjustRightInd w:val="0"/>
+        <w:ind w:right="0"/>
+        <w:rPr>
+          <w:rFonts w:ascii="Arial" w:eastAsiaTheme="minorHAnsi" w:hAnsi="Arial" w:cs="Arial"/>
+          <w:color w:val="000000"/>
+          <w:lang w:eastAsia="en-US"/>
+          <w14:ligatures w14:val="standardContextual"/>
+        </w:rPr>
+      </w:pPr>
+    </w:p>
+    <w:p>
+      <w:pPr>
+        <w:pStyle w:val="Prrafodelista"/>
+        <w:numPr>
+          <w:ilvl w:val="0"/>
+          <w:numId w:val="1"/>
+        </w:numPr>
+        <w:tabs>
+          <w:tab w:val="clear" w:pos="720"/>
+          <w:tab w:val="clear" w:pos="5760"/>
+        </w:tabs>
+        <w:autoSpaceDE w:val="0"/>
+        <w:autoSpaceDN w:val="0"/>
+        <w:adjustRightInd w:val="0"/>
+        <w:ind w:right="0"/>
+        <w:rPr>
+          <w:rFonts w:ascii="Arial" w:eastAsiaTheme="minorHAnsi" w:hAnsi="Arial" w:cs="Arial"/>
+          <w:color w:val="000000"/>
+          <w:lang w:eastAsia="en-US"/>
+          <w14:ligatures w14:val="standardContextual"/>
+        </w:rPr>
+      </w:pPr>
+      <w:r>
+        <w:rPr>
+          <w:rFonts w:ascii="Arial" w:eastAsiaTheme="minorHAnsi" w:hAnsi="Arial" w:cs="Arial"/>
+          <w:color w:val="000000"/>
+          <w:sz w:val="20"/>
+          <w:szCs w:val="20"/>
+          <w:lang w:eastAsia="en-US"/>
+          <w14:ligatures w14:val="standardContextual"/>
+        </w:rPr>
+        <w:t xml:space="preserve">Construya las sentencias que actualicen los datos que acaba de insertar. </w:t>
+      </w:r>
+    </w:p>
+    <w:p>
+      <w:pPr>
+        <w:pStyle w:val="Prrafodelista"/>
+        <w:tabs>
+          <w:tab w:val="clear" w:pos="720"/>
+          <w:tab w:val="clear" w:pos="5760"/>
+        </w:tabs>
+        <w:autoSpaceDE w:val="0"/>
+        <w:autoSpaceDN w:val="0"/>
+        <w:adjustRightInd w:val="0"/>
+        <w:ind w:right="0"/>
+        <w:rPr>
+          <w:rFonts w:ascii="Arial" w:eastAsiaTheme="minorHAnsi" w:hAnsi="Arial" w:cs="Arial"/>
+          <w:color w:val="000000"/>
+          <w:sz w:val="20"/>
+          <w:szCs w:val="20"/>
+          <w:lang w:eastAsia="en-US"/>
+          <w14:ligatures w14:val="standardContextual"/>
+        </w:rPr>
+      </w:pPr>
+      <w:r>
+        <w:rPr>
+          <w:rFonts w:ascii="Arial" w:eastAsiaTheme="minorHAnsi" w:hAnsi="Arial" w:cs="Arial"/>
+          <w:color w:val="000000"/>
+          <w:sz w:val="20"/>
+          <w:szCs w:val="20"/>
+          <w:lang w:eastAsia="en-US"/>
+          <w14:ligatures w14:val="standardContextual"/>
+        </w:rPr>
+        <w:t>Para actualizar los datos utilizamos el comando UPDATE como se muestra en la imagen</w:t>
+      </w:r>
+    </w:p>
+    <w:p>
+      <w:pPr>
+        <w:pStyle w:val="Prrafodelista"/>
+        <w:tabs>
+          <w:tab w:val="clear" w:pos="720"/>
+          <w:tab w:val="clear" w:pos="5760"/>
+        </w:tabs>
+        <w:autoSpaceDE w:val="0"/>
+        <w:autoSpaceDN w:val="0"/>
+        <w:adjustRightInd w:val="0"/>
+        <w:ind w:right="0"/>
+        <w:rPr>
+          <w:rFonts w:ascii="Arial" w:eastAsiaTheme="minorHAnsi" w:hAnsi="Arial" w:cs="Arial"/>
+          <w:color w:val="000000"/>
+          <w:lang w:eastAsia="en-US"/>
+          <w14:ligatures w14:val="standardContextual"/>
+        </w:rPr>
+      </w:pPr>
+    </w:p>
+    <w:p>
+      <w:pPr>
+        <w:pStyle w:val="Default"/>
+        <w:ind w:left="720"/>
+        <w:rPr>
+          <w:sz w:val="20"/>
+          <w:szCs w:val="20"/>
+          <w14:ligatures w14:val="standardContextual"/>
+        </w:rPr>
+      </w:pPr>
+      <w:r>
+        <w:rPr>
+          <w:noProof/>
+          <w:sz w:val="20"/>
+          <w:szCs w:val="20"/>
+          <w:lang w:eastAsia="es-CO"/>
+          <w14:ligatures w14:val="standardContextual"/>
+        </w:rPr>
+        <w:drawing>
+          <wp:inline distT="0" distB="0" distL="0" distR="0" wp14:anchorId="1E3CFB02" wp14:editId="005C039A">
+            <wp:extent cx="5400040" cy="2816225"/>
+            <wp:effectExtent l="0" t="0" r="0" b="3175"/>
+            <wp:docPr id="7" name="Imagen 7"/>
+            <wp:cNvGraphicFramePr>
+              <a:graphicFrameLocks xmlns:a="http://schemas.openxmlformats.org/drawingml/2006/main" noChangeAspect="1"/>
+            </wp:cNvGraphicFramePr>
+            <a:graphic xmlns:a="http://schemas.openxmlformats.org/drawingml/2006/main">
+              <a:graphicData uri="http://schemas.openxmlformats.org/drawingml/2006/picture">
+                <pic:pic xmlns:pic="http://schemas.openxmlformats.org/drawingml/2006/picture">
+                  <pic:nvPicPr>
+                    <pic:cNvPr id="7" name="update_1.png"/>
+                    <pic:cNvPicPr/>
+                  </pic:nvPicPr>
+                  <pic:blipFill>
+                    <a:blip r:embed="rId11">
+                      <a:extLst>
+                        <a:ext uri="{28A0092B-C50C-407E-A947-70E740481C1C}">
+                          <a14:useLocalDpi xmlns:a14="http://schemas.microsoft.com/office/drawing/2010/main" val="0"/>
+                        </a:ext>
+                      </a:extLst>
+                    </a:blip>
+                    <a:stretch>
+                      <a:fillRect/>
+                    </a:stretch>
+                  </pic:blipFill>
+                  <pic:spPr>
+                    <a:xfrm>
+                      <a:off x="0" y="0"/>
+                      <a:ext cx="5400040" cy="2816225"/>
+                    </a:xfrm>
+                    <a:prstGeom prst="rect">
+                      <a:avLst/>
+                    </a:prstGeom>
+                  </pic:spPr>
+                </pic:pic>
+              </a:graphicData>
+            </a:graphic>
+          </wp:inline>
+        </w:drawing>
+      </w:r>
+    </w:p>
+    <w:p>
+      <w:pPr>
+        <w:pStyle w:val="Default"/>
+        <w:ind w:left="720"/>
+        <w:rPr>
+          <w:sz w:val="20"/>
+          <w:szCs w:val="20"/>
+          <w14:ligatures w14:val="standardContextual"/>
+        </w:rPr>
+      </w:pPr>
+    </w:p>
+    <w:p>
+      <w:pPr>
+        <w:pStyle w:val="Default"/>
+        <w:rPr>
+          <w:sz w:val="20"/>
+          <w:szCs w:val="20"/>
+          <w14:ligatures w14:val="standardContextual"/>
+        </w:rPr>
+      </w:pPr>
+      <w:r>
+        <w:rPr>
+          <w:sz w:val="20"/>
+          <w:szCs w:val="20"/>
+          <w14:ligatures w14:val="standardContextual"/>
+        </w:rPr>
+        <w:t xml:space="preserve">     </w:t>
+      </w:r>
+      <w:r>
+        <w:rPr>
+          <w:sz w:val="20"/>
+          <w:szCs w:val="20"/>
+          <w14:ligatures w14:val="standardContextual"/>
+        </w:rPr>
+        <w:tab/>
+        <w:t xml:space="preserve">8 -  </w:t>
+      </w:r>
+      <w:r>
+        <w:rPr>
+          <w:sz w:val="20"/>
+          <w:szCs w:val="20"/>
+          <w14:ligatures w14:val="standardContextual"/>
+        </w:rPr>
+        <w:t xml:space="preserve">Insertar 5 registros más. </w:t>
+      </w:r>
+    </w:p>
+    <w:p>
+      <w:pPr>
+        <w:pStyle w:val="Default"/>
+        <w:rPr>
+          <w:sz w:val="20"/>
+          <w:szCs w:val="20"/>
+          <w14:ligatures w14:val="standardContextual"/>
+        </w:rPr>
+      </w:pPr>
+    </w:p>
+    <w:p>
+      <w:pPr>
+        <w:pStyle w:val="Default"/>
+        <w:ind w:left="708"/>
+        <w:rPr>
+          <w:sz w:val="20"/>
+          <w:szCs w:val="20"/>
+          <w14:ligatures w14:val="standardContextual"/>
+        </w:rPr>
+      </w:pPr>
+      <w:r>
+        <w:rPr>
+          <w:sz w:val="20"/>
+          <w:szCs w:val="20"/>
+          <w14:ligatures w14:val="standardContextual"/>
+        </w:rPr>
+        <w:t>En este caso podemos insertar 5 registros con una sola sentencia INSERT de la siguiente forma:</w:t>
+      </w:r>
+    </w:p>
+    <w:p>
+      <w:pPr>
+        <w:pStyle w:val="Default"/>
+        <w:ind w:firstLine="708"/>
+        <w:rPr>
+          <w:sz w:val="20"/>
+          <w:szCs w:val="20"/>
+          <w14:ligatures w14:val="standardContextual"/>
+        </w:rPr>
+      </w:pPr>
+      <w:r>
+        <w:rPr>
+          <w:sz w:val="20"/>
+          <w:szCs w:val="20"/>
+          <w14:ligatures w14:val="standardContextual"/>
+        </w:rPr>
+        <w:t>INSERT INTO `libreta</w:t>
+      </w:r>
+      <w:proofErr w:type="gramStart"/>
+      <w:r>
+        <w:rPr>
+          <w:sz w:val="20"/>
+          <w:szCs w:val="20"/>
+          <w14:ligatures w14:val="standardContextual"/>
+        </w:rPr>
+        <w:t>`(</w:t>
+      </w:r>
+      <w:proofErr w:type="gramEnd"/>
+      <w:r>
+        <w:rPr>
+          <w:sz w:val="20"/>
+          <w:szCs w:val="20"/>
+          <w14:ligatures w14:val="standardContextual"/>
+        </w:rPr>
+        <w:t>`nombre`, `domicilio`, `</w:t>
+      </w:r>
+      <w:proofErr w:type="spellStart"/>
+      <w:r>
+        <w:rPr>
+          <w:sz w:val="20"/>
+          <w:szCs w:val="20"/>
+          <w14:ligatures w14:val="standardContextual"/>
+        </w:rPr>
+        <w:t>telefono</w:t>
+      </w:r>
+      <w:proofErr w:type="spellEnd"/>
+      <w:r>
+        <w:rPr>
+          <w:sz w:val="20"/>
+          <w:szCs w:val="20"/>
+          <w14:ligatures w14:val="standardContextual"/>
+        </w:rPr>
+        <w:t xml:space="preserve">`) </w:t>
+      </w:r>
+    </w:p>
+    <w:p>
+      <w:pPr>
+        <w:pStyle w:val="Default"/>
+        <w:ind w:firstLine="708"/>
+        <w:rPr>
+          <w:sz w:val="20"/>
+          <w:szCs w:val="20"/>
+          <w14:ligatures w14:val="standardContextual"/>
+        </w:rPr>
+      </w:pPr>
+      <w:r>
+        <w:rPr>
+          <w:sz w:val="20"/>
+          <w:szCs w:val="20"/>
+          <w14:ligatures w14:val="standardContextual"/>
+        </w:rPr>
+        <w:t>VALUES ('Juan Miguel','</w:t>
+      </w:r>
+      <w:proofErr w:type="spellStart"/>
+      <w:r>
+        <w:rPr>
+          <w:sz w:val="20"/>
+          <w:szCs w:val="20"/>
+          <w14:ligatures w14:val="standardContextual"/>
+        </w:rPr>
+        <w:t>kra</w:t>
+      </w:r>
+      <w:proofErr w:type="spellEnd"/>
+      <w:r>
+        <w:rPr>
+          <w:sz w:val="20"/>
+          <w:szCs w:val="20"/>
+          <w14:ligatures w14:val="standardContextual"/>
+        </w:rPr>
+        <w:t xml:space="preserve"> 5B 10','1079912455'),</w:t>
+      </w:r>
+    </w:p>
+    <w:p>
+      <w:pPr>
+        <w:pStyle w:val="Default"/>
+        <w:ind w:firstLine="708"/>
+        <w:rPr>
+          <w:sz w:val="20"/>
+          <w:szCs w:val="20"/>
+          <w14:ligatures w14:val="standardContextual"/>
+        </w:rPr>
+      </w:pPr>
+      <w:r>
+        <w:rPr>
+          <w:sz w:val="20"/>
+          <w:szCs w:val="20"/>
+          <w14:ligatures w14:val="standardContextual"/>
+        </w:rPr>
+        <w:t xml:space="preserve">('Samuel </w:t>
+      </w:r>
+      <w:proofErr w:type="spellStart"/>
+      <w:r>
+        <w:rPr>
+          <w:sz w:val="20"/>
+          <w:szCs w:val="20"/>
+          <w14:ligatures w14:val="standardContextual"/>
+        </w:rPr>
+        <w:t>David','Calle</w:t>
+      </w:r>
+      <w:proofErr w:type="spellEnd"/>
+      <w:r>
+        <w:rPr>
+          <w:sz w:val="20"/>
+          <w:szCs w:val="20"/>
+          <w14:ligatures w14:val="standardContextual"/>
+        </w:rPr>
+        <w:t xml:space="preserve"> 10','1044623794'),</w:t>
+      </w:r>
+    </w:p>
+    <w:p>
+      <w:pPr>
+        <w:pStyle w:val="Default"/>
+        <w:ind w:firstLine="708"/>
+        <w:rPr>
+          <w:sz w:val="20"/>
+          <w:szCs w:val="20"/>
+          <w14:ligatures w14:val="standardContextual"/>
+        </w:rPr>
+      </w:pPr>
+      <w:r>
+        <w:rPr>
+          <w:sz w:val="20"/>
+          <w:szCs w:val="20"/>
+          <w14:ligatures w14:val="standardContextual"/>
+        </w:rPr>
+        <w:t>('</w:t>
+      </w:r>
+      <w:proofErr w:type="spellStart"/>
+      <w:r>
+        <w:rPr>
+          <w:sz w:val="20"/>
+          <w:szCs w:val="20"/>
+          <w14:ligatures w14:val="standardContextual"/>
+        </w:rPr>
+        <w:t>Mileidys</w:t>
+      </w:r>
+      <w:proofErr w:type="spellEnd"/>
+      <w:r>
+        <w:rPr>
+          <w:sz w:val="20"/>
+          <w:szCs w:val="20"/>
+          <w14:ligatures w14:val="standardContextual"/>
+        </w:rPr>
+        <w:t xml:space="preserve"> </w:t>
+      </w:r>
+      <w:proofErr w:type="spellStart"/>
+      <w:r>
+        <w:rPr>
+          <w:sz w:val="20"/>
+          <w:szCs w:val="20"/>
+          <w14:ligatures w14:val="standardContextual"/>
+        </w:rPr>
+        <w:t>Torres','Calle</w:t>
+      </w:r>
+      <w:proofErr w:type="spellEnd"/>
+      <w:r>
+        <w:rPr>
+          <w:sz w:val="20"/>
+          <w:szCs w:val="20"/>
+          <w14:ligatures w14:val="standardContextual"/>
+        </w:rPr>
+        <w:t xml:space="preserve"> 30','22354154'),</w:t>
+      </w:r>
+    </w:p>
+    <w:p>
+      <w:pPr>
+        <w:pStyle w:val="Default"/>
+        <w:ind w:firstLine="708"/>
+        <w:rPr>
+          <w:sz w:val="20"/>
+          <w:szCs w:val="20"/>
+          <w14:ligatures w14:val="standardContextual"/>
+        </w:rPr>
+      </w:pPr>
+      <w:r>
+        <w:rPr>
+          <w:sz w:val="20"/>
+          <w:szCs w:val="20"/>
+          <w14:ligatures w14:val="standardContextual"/>
+        </w:rPr>
+        <w:t>('</w:t>
+      </w:r>
+      <w:proofErr w:type="spellStart"/>
+      <w:r>
+        <w:rPr>
+          <w:sz w:val="20"/>
+          <w:szCs w:val="20"/>
+          <w14:ligatures w14:val="standardContextual"/>
+        </w:rPr>
+        <w:t>Jazmin</w:t>
+      </w:r>
+      <w:proofErr w:type="spellEnd"/>
+      <w:r>
+        <w:rPr>
+          <w:sz w:val="20"/>
+          <w:szCs w:val="20"/>
+          <w14:ligatures w14:val="standardContextual"/>
+        </w:rPr>
+        <w:t xml:space="preserve"> </w:t>
+      </w:r>
+      <w:proofErr w:type="spellStart"/>
+      <w:r>
+        <w:rPr>
+          <w:sz w:val="20"/>
+          <w:szCs w:val="20"/>
+          <w14:ligatures w14:val="standardContextual"/>
+        </w:rPr>
+        <w:t>Morales','Calle</w:t>
+      </w:r>
+      <w:proofErr w:type="spellEnd"/>
+      <w:r>
+        <w:rPr>
+          <w:sz w:val="20"/>
+          <w:szCs w:val="20"/>
+          <w14:ligatures w14:val="standardContextual"/>
+        </w:rPr>
+        <w:t xml:space="preserve"> 45','72541898'),</w:t>
+      </w:r>
+    </w:p>
+    <w:p>
+      <w:pPr>
+        <w:pStyle w:val="Default"/>
+        <w:ind w:firstLine="708"/>
+        <w:rPr>
+          <w:sz w:val="20"/>
+          <w:szCs w:val="20"/>
+          <w14:ligatures w14:val="standardContextual"/>
+        </w:rPr>
+      </w:pPr>
+      <w:r>
+        <w:rPr>
+          <w:sz w:val="20"/>
+          <w:szCs w:val="20"/>
+          <w14:ligatures w14:val="standardContextual"/>
+        </w:rPr>
+        <w:t>('</w:t>
+      </w:r>
+      <w:proofErr w:type="spellStart"/>
+      <w:r>
+        <w:rPr>
+          <w:sz w:val="20"/>
+          <w:szCs w:val="20"/>
+          <w14:ligatures w14:val="standardContextual"/>
+        </w:rPr>
+        <w:t>kevin</w:t>
+      </w:r>
+      <w:proofErr w:type="spellEnd"/>
+      <w:r>
+        <w:rPr>
+          <w:sz w:val="20"/>
+          <w:szCs w:val="20"/>
+          <w14:ligatures w14:val="standardContextual"/>
+        </w:rPr>
+        <w:t xml:space="preserve"> muñoz','</w:t>
+      </w:r>
+      <w:proofErr w:type="spellStart"/>
+      <w:r>
+        <w:rPr>
+          <w:sz w:val="20"/>
+          <w:szCs w:val="20"/>
+          <w14:ligatures w14:val="standardContextual"/>
+        </w:rPr>
+        <w:t>via</w:t>
+      </w:r>
+      <w:proofErr w:type="spellEnd"/>
+      <w:r>
+        <w:rPr>
+          <w:sz w:val="20"/>
+          <w:szCs w:val="20"/>
+          <w14:ligatures w14:val="standardContextual"/>
+        </w:rPr>
+        <w:t xml:space="preserve"> 40','74658987');</w:t>
+      </w:r>
+    </w:p>
+    <w:p>
+      <w:pPr>
+        <w:pStyle w:val="Default"/>
+        <w:ind w:left="720"/>
+        <w:rPr>
+          <w:sz w:val="20"/>
+          <w:szCs w:val="20"/>
+          <w14:ligatures w14:val="standardContextual"/>
+        </w:rPr>
+      </w:pPr>
+      <w:r>
+        <w:rPr>
+          <w:sz w:val="20"/>
+          <w:szCs w:val="20"/>
+          <w14:ligatures w14:val="standardContextual"/>
+        </w:rPr>
+        <w:lastRenderedPageBreak/>
+        <w:t>Podemos ver el resultado en la siguiente imagen:</w:t>
+      </w:r>
+    </w:p>
+    <w:p>
+      <w:pPr>
+        <w:pStyle w:val="Default"/>
+        <w:ind w:left="720"/>
+        <w:rPr>
+          <w:sz w:val="20"/>
+          <w:szCs w:val="20"/>
+          <w14:ligatures w14:val="standardContextual"/>
+        </w:rPr>
+      </w:pPr>
+      <w:r>
+        <w:rPr>
+          <w:noProof/>
+          <w:sz w:val="20"/>
+          <w:szCs w:val="20"/>
+          <w:lang w:eastAsia="es-CO"/>
+          <w14:ligatures w14:val="standardContextual"/>
+        </w:rPr>
+        <w:drawing>
+          <wp:inline distT="0" distB="0" distL="0" distR="0" wp14:anchorId="00F6DC7B" wp14:editId="6EC70813">
+            <wp:extent cx="5400040" cy="2950845"/>
+            <wp:effectExtent l="0" t="0" r="0" b="1905"/>
+            <wp:docPr id="8" name="Imagen 8"/>
+            <wp:cNvGraphicFramePr>
+              <a:graphicFrameLocks xmlns:a="http://schemas.openxmlformats.org/drawingml/2006/main" noChangeAspect="1"/>
+            </wp:cNvGraphicFramePr>
+            <a:graphic xmlns:a="http://schemas.openxmlformats.org/drawingml/2006/main">
+              <a:graphicData uri="http://schemas.openxmlformats.org/drawingml/2006/picture">
+                <pic:pic xmlns:pic="http://schemas.openxmlformats.org/drawingml/2006/picture">
+                  <pic:nvPicPr>
+                    <pic:cNvPr id="8" name="insert_5.png"/>
+                    <pic:cNvPicPr/>
+                  </pic:nvPicPr>
+                  <pic:blipFill>
+                    <a:blip r:embed="rId12" cstate="print">
+                      <a:extLst>
+                        <a:ext uri="{28A0092B-C50C-407E-A947-70E740481C1C}">
+                          <a14:useLocalDpi xmlns:a14="http://schemas.microsoft.com/office/drawing/2010/main" val="0"/>
+                        </a:ext>
+                      </a:extLst>
+                    </a:blip>
+                    <a:stretch>
+                      <a:fillRect/>
+                    </a:stretch>
+                  </pic:blipFill>
+                  <pic:spPr>
+                    <a:xfrm>
+                      <a:off x="0" y="0"/>
+                      <a:ext cx="5400040" cy="2950845"/>
+                    </a:xfrm>
+                    <a:prstGeom prst="rect">
+                      <a:avLst/>
+                    </a:prstGeom>
+                  </pic:spPr>
+                </pic:pic>
+              </a:graphicData>
+            </a:graphic>
+          </wp:inline>
+        </w:drawing>
+      </w:r>
+    </w:p>
+    <w:p>
+      <w:pPr>
+        <w:pStyle w:val="Default"/>
+        <w:ind w:left="720"/>
+        <w:rPr>
+          <w:sz w:val="20"/>
+          <w:szCs w:val="20"/>
+          <w14:ligatures w14:val="standardContextual"/>
+        </w:rPr>
+      </w:pPr>
+    </w:p>
+    <w:p>
+      <w:pPr>
+        <w:pStyle w:val="Default"/>
+        <w:ind w:left="720"/>
+        <w:rPr>
+          <w:sz w:val="20"/>
+          <w:szCs w:val="20"/>
+          <w14:ligatures w14:val="standardContextual"/>
+        </w:rPr>
+      </w:pPr>
+    </w:p>
+    <w:p>
+      <w:pPr>
+        <w:tabs>
+          <w:tab w:val="clear" w:pos="720"/>
+          <w:tab w:val="clear" w:pos="5760"/>
+        </w:tabs>
+        <w:autoSpaceDE w:val="0"/>
+        <w:autoSpaceDN w:val="0"/>
+        <w:adjustRightInd w:val="0"/>
+        <w:ind w:right="0"/>
+        <w:rPr>
+          <w:rFonts w:ascii="Arial" w:eastAsiaTheme="minorHAnsi" w:hAnsi="Arial" w:cs="Arial"/>
+          <w:color w:val="000000"/>
+          <w:lang w:eastAsia="en-US"/>
+          <w14:ligatures w14:val="standardContextual"/>
+        </w:rPr>
+      </w:pPr>
+    </w:p>
+    <w:p>
+      <w:pPr>
+        <w:pStyle w:val="Prrafodelista"/>
+        <w:numPr>
+          <w:ilvl w:val="0"/>
+          <w:numId w:val="1"/>
+        </w:numPr>
+        <w:tabs>
+          <w:tab w:val="clear" w:pos="720"/>
+          <w:tab w:val="clear" w:pos="5760"/>
+        </w:tabs>
+        <w:autoSpaceDE w:val="0"/>
+        <w:autoSpaceDN w:val="0"/>
+        <w:adjustRightInd w:val="0"/>
+        <w:ind w:right="0"/>
+        <w:rPr>
+          <w:rFonts w:ascii="Arial" w:eastAsiaTheme="minorHAnsi" w:hAnsi="Arial" w:cs="Arial"/>
+          <w:color w:val="000000"/>
+          <w:sz w:val="20"/>
+          <w:szCs w:val="20"/>
+          <w:lang w:eastAsia="en-US"/>
+          <w14:ligatures w14:val="standardContextual"/>
+        </w:rPr>
+      </w:pPr>
+      <w:r>
+        <w:rPr>
+          <w:rFonts w:ascii="Arial" w:eastAsiaTheme="minorHAnsi" w:hAnsi="Arial" w:cs="Arial"/>
+          <w:color w:val="000000"/>
+          <w:sz w:val="20"/>
+          <w:szCs w:val="20"/>
+          <w:lang w:eastAsia="en-US"/>
+          <w14:ligatures w14:val="standardContextual"/>
+        </w:rPr>
+        <w:t xml:space="preserve">Cuente cuántos registros se ingresan. </w:t>
+      </w:r>
+    </w:p>
+    <w:p>
+      <w:pPr>
+        <w:pStyle w:val="Prrafodelista"/>
+        <w:tabs>
+          <w:tab w:val="clear" w:pos="720"/>
+          <w:tab w:val="clear" w:pos="5760"/>
+        </w:tabs>
+        <w:autoSpaceDE w:val="0"/>
+        <w:autoSpaceDN w:val="0"/>
+        <w:adjustRightInd w:val="0"/>
+        <w:ind w:right="0"/>
+        <w:rPr>
+          <w:rFonts w:ascii="Arial" w:eastAsiaTheme="minorHAnsi" w:hAnsi="Arial" w:cs="Arial"/>
+          <w:color w:val="000000"/>
+          <w:sz w:val="20"/>
+          <w:szCs w:val="20"/>
+          <w:lang w:eastAsia="en-US"/>
+          <w14:ligatures w14:val="standardContextual"/>
+        </w:rPr>
+      </w:pPr>
+      <w:r>
+        <w:rPr>
+          <w:rFonts w:ascii="Arial" w:eastAsiaTheme="minorHAnsi" w:hAnsi="Arial" w:cs="Arial"/>
+          <w:color w:val="000000"/>
+          <w:sz w:val="20"/>
+          <w:szCs w:val="20"/>
+          <w:lang w:eastAsia="en-US"/>
+          <w14:ligatures w14:val="standardContextual"/>
+        </w:rPr>
+        <w:t>Podemos contar utilizando el siguiente comando</w:t>
+      </w:r>
+    </w:p>
+    <w:p>
+      <w:pPr>
+        <w:pStyle w:val="Prrafodelista"/>
+        <w:tabs>
+          <w:tab w:val="clear" w:pos="720"/>
+          <w:tab w:val="clear" w:pos="5760"/>
+        </w:tabs>
+        <w:autoSpaceDE w:val="0"/>
+        <w:autoSpaceDN w:val="0"/>
+        <w:adjustRightInd w:val="0"/>
+        <w:ind w:right="0"/>
+        <w:rPr>
+          <w:rFonts w:ascii="Arial" w:eastAsiaTheme="minorHAnsi" w:hAnsi="Arial" w:cs="Arial"/>
+          <w:color w:val="000000"/>
+          <w:sz w:val="20"/>
+          <w:szCs w:val="20"/>
+          <w:lang w:eastAsia="en-US"/>
+          <w14:ligatures w14:val="standardContextual"/>
+        </w:rPr>
+      </w:pPr>
+      <w:r>
+        <w:rPr>
+          <w:rFonts w:ascii="Arial" w:eastAsiaTheme="minorHAnsi" w:hAnsi="Arial" w:cs="Arial"/>
+          <w:color w:val="000000"/>
+          <w:sz w:val="20"/>
+          <w:szCs w:val="20"/>
+          <w:lang w:eastAsia="en-US"/>
+          <w14:ligatures w14:val="standardContextual"/>
+        </w:rPr>
+        <w:t xml:space="preserve">SELECT </w:t>
+      </w:r>
+      <w:proofErr w:type="gramStart"/>
+      <w:r>
+        <w:rPr>
+          <w:rFonts w:ascii="Arial" w:eastAsiaTheme="minorHAnsi" w:hAnsi="Arial" w:cs="Arial"/>
+          <w:color w:val="000000"/>
+          <w:sz w:val="20"/>
+          <w:szCs w:val="20"/>
+          <w:lang w:eastAsia="en-US"/>
+          <w14:ligatures w14:val="standardContextual"/>
+        </w:rPr>
+        <w:t>COUNT(</w:t>
+      </w:r>
+      <w:proofErr w:type="gramEnd"/>
+      <w:r>
+        <w:rPr>
+          <w:rFonts w:ascii="Arial" w:eastAsiaTheme="minorHAnsi" w:hAnsi="Arial" w:cs="Arial"/>
+          <w:color w:val="000000"/>
+          <w:sz w:val="20"/>
+          <w:szCs w:val="20"/>
+          <w:lang w:eastAsia="en-US"/>
+          <w14:ligatures w14:val="standardContextual"/>
+        </w:rPr>
+        <w:t>*) FROM libreta;</w:t>
+      </w:r>
+    </w:p>
+    <w:p>
+      <w:pPr>
+        <w:pStyle w:val="Prrafodelista"/>
+        <w:tabs>
+          <w:tab w:val="clear" w:pos="720"/>
+          <w:tab w:val="clear" w:pos="5760"/>
+        </w:tabs>
+        <w:autoSpaceDE w:val="0"/>
+        <w:autoSpaceDN w:val="0"/>
+        <w:adjustRightInd w:val="0"/>
+        <w:ind w:right="0"/>
+        <w:rPr>
+          <w:rFonts w:ascii="Arial" w:eastAsiaTheme="minorHAnsi" w:hAnsi="Arial" w:cs="Arial"/>
+          <w:color w:val="000000"/>
+          <w:sz w:val="20"/>
+          <w:szCs w:val="20"/>
+          <w:lang w:eastAsia="en-US"/>
+          <w14:ligatures w14:val="standardContextual"/>
+        </w:rPr>
+      </w:pPr>
+      <w:r>
+        <w:rPr>
+          <w:rFonts w:ascii="Arial" w:eastAsiaTheme="minorHAnsi" w:hAnsi="Arial" w:cs="Arial"/>
+          <w:color w:val="000000"/>
+          <w:sz w:val="20"/>
+          <w:szCs w:val="20"/>
+          <w:lang w:eastAsia="en-US"/>
+          <w14:ligatures w14:val="standardContextual"/>
+        </w:rPr>
+        <w:t>Como se muestra en la imagen:</w:t>
+      </w:r>
+    </w:p>
+    <w:p>
+      <w:pPr>
+        <w:pStyle w:val="Prrafodelista"/>
+        <w:tabs>
+          <w:tab w:val="clear" w:pos="720"/>
+          <w:tab w:val="clear" w:pos="5760"/>
+        </w:tabs>
+        <w:autoSpaceDE w:val="0"/>
+        <w:autoSpaceDN w:val="0"/>
+        <w:adjustRightInd w:val="0"/>
+        <w:ind w:right="0"/>
+        <w:rPr>
+          <w:rFonts w:ascii="Arial" w:eastAsiaTheme="minorHAnsi" w:hAnsi="Arial" w:cs="Arial"/>
+          <w:color w:val="000000"/>
+          <w:sz w:val="20"/>
+          <w:szCs w:val="20"/>
+          <w:lang w:eastAsia="en-US"/>
+          <w14:ligatures w14:val="standardContextual"/>
+        </w:rPr>
       </w:pPr>
       <w:bookmarkStart w:id="0" w:name="_GoBack"/>
       <w:bookmarkEnd w:id="0"/>
+    </w:p>
+    <w:p>
+      <w:pPr>
+        <w:pStyle w:val="Prrafodelista"/>
+        <w:tabs>
+          <w:tab w:val="clear" w:pos="720"/>
+          <w:tab w:val="clear" w:pos="5760"/>
+        </w:tabs>
+        <w:autoSpaceDE w:val="0"/>
+        <w:autoSpaceDN w:val="0"/>
+        <w:adjustRightInd w:val="0"/>
+        <w:ind w:right="0"/>
+        <w:rPr>
+          <w:rFonts w:ascii="Arial" w:eastAsiaTheme="minorHAnsi" w:hAnsi="Arial" w:cs="Arial"/>
+          <w:color w:val="000000"/>
+          <w:sz w:val="20"/>
+          <w:szCs w:val="20"/>
+          <w:lang w:eastAsia="en-US"/>
+          <w14:ligatures w14:val="standardContextual"/>
+        </w:rPr>
+      </w:pPr>
+      <w:r>
+        <w:rPr>
+          <w:rFonts w:ascii="Arial" w:eastAsiaTheme="minorHAnsi" w:hAnsi="Arial" w:cs="Arial"/>
+          <w:noProof/>
+          <w:color w:val="000000"/>
+          <w:sz w:val="20"/>
+          <w:szCs w:val="20"/>
+          <w14:ligatures w14:val="standardContextual"/>
+        </w:rPr>
+        <w:drawing>
+          <wp:inline distT="0" distB="0" distL="0" distR="0" wp14:anchorId="2FFC5287" wp14:editId="282CD3B9">
+            <wp:extent cx="5400040" cy="2934970"/>
+            <wp:effectExtent l="0" t="0" r="0" b="0"/>
+            <wp:docPr id="9" name="Imagen 9"/>
+            <wp:cNvGraphicFramePr>
+              <a:graphicFrameLocks xmlns:a="http://schemas.openxmlformats.org/drawingml/2006/main" noChangeAspect="1"/>
+            </wp:cNvGraphicFramePr>
+            <a:graphic xmlns:a="http://schemas.openxmlformats.org/drawingml/2006/main">
+              <a:graphicData uri="http://schemas.openxmlformats.org/drawingml/2006/picture">
+                <pic:pic xmlns:pic="http://schemas.openxmlformats.org/drawingml/2006/picture">
+                  <pic:nvPicPr>
+                    <pic:cNvPr id="9" name="count.png"/>
+                    <pic:cNvPicPr/>
+                  </pic:nvPicPr>
+                  <pic:blipFill>
+                    <a:blip r:embed="rId13">
+                      <a:extLst>
+                        <a:ext uri="{28A0092B-C50C-407E-A947-70E740481C1C}">
+                          <a14:useLocalDpi xmlns:a14="http://schemas.microsoft.com/office/drawing/2010/main" val="0"/>
+                        </a:ext>
+                      </a:extLst>
+                    </a:blip>
+                    <a:stretch>
+                      <a:fillRect/>
+                    </a:stretch>
+                  </pic:blipFill>
+                  <pic:spPr>
+                    <a:xfrm>
+                      <a:off x="0" y="0"/>
+                      <a:ext cx="5400040" cy="2934970"/>
+                    </a:xfrm>
+                    <a:prstGeom prst="rect">
+                      <a:avLst/>
+                    </a:prstGeom>
+                  </pic:spPr>
+                </pic:pic>
+              </a:graphicData>
+            </a:graphic>
+          </wp:inline>
+        </w:drawing>
+      </w:r>
+      <w:r>
+        <w:rPr>
+          <w:rFonts w:ascii="Arial" w:eastAsiaTheme="minorHAnsi" w:hAnsi="Arial" w:cs="Arial"/>
+          <w:color w:val="000000"/>
+          <w:sz w:val="20"/>
+          <w:szCs w:val="20"/>
+          <w:lang w:eastAsia="en-US"/>
+          <w14:ligatures w14:val="standardContextual"/>
+        </w:rPr>
+        <w:t xml:space="preserve"> </w:t>
+      </w:r>
+    </w:p>
+    <w:p>
+      <w:pPr>
+        <w:pStyle w:val="Default"/>
+        <w:ind w:left="720"/>
+        <w:rPr>
+          <w:sz w:val="20"/>
+          <w:szCs w:val="20"/>
+          <w14:ligatures w14:val="standardContextual"/>
+        </w:rPr>
+      </w:pPr>
+    </w:p>
+    <w:p>
+      <w:pPr>
+        <w:pStyle w:val="Default"/>
+        <w:ind w:firstLine="708"/>
+        <w:rPr>
+          <w:sz w:val="20"/>
+          <w:szCs w:val="20"/>
+          <w14:ligatures w14:val="standardContextual"/>
+        </w:rPr>
+      </w:pPr>
+    </w:p>
+    <w:p>
+      <w:pPr>
+        <w:pStyle w:val="Default"/>
+        <w:ind w:firstLine="708"/>
+        <w:rPr>
+          <w:sz w:val="20"/>
+          <w:szCs w:val="20"/>
+          <w14:ligatures w14:val="standardContextual"/>
+        </w:rPr>
+      </w:pPr>
     </w:p>
     <w:sectPr>
       <w:pgSz w:w="11906" w:h="16838"/>
@@ -623,6 +3044,103 @@
     </w:sectPr>
   </w:body>
 </w:document>
+</file>
+
+<file path=word/numbering.xml><?xml version="1.0" encoding="utf-8"?>
+<w:numbering xmlns:wpc="http://schemas.microsoft.com/office/word/2010/wordprocessingCanvas" xmlns:mc="http://schemas.openxmlformats.org/markup-compatibility/2006" xmlns:o="urn:schemas-microsoft-com:office:office" xmlns:r="http://schemas.openxmlformats.org/officeDocument/2006/relationships" xmlns:m="http://schemas.openxmlformats.org/officeDocument/2006/math" xmlns:v="urn:schemas-microsoft-com:vml" xmlns:wp14="http://schemas.microsoft.com/office/word/2010/wordprocessingDrawing" xmlns:wp="http://schemas.openxmlformats.org/drawingml/2006/wordprocessingDrawing" xmlns:w10="urn:schemas-microsoft-com:office:word" xmlns:w="http://schemas.openxmlformats.org/wordprocessingml/2006/main" xmlns:w14="http://schemas.microsoft.com/office/word/2010/wordml" xmlns:w15="http://schemas.microsoft.com/office/word/2012/wordml" xmlns:wpg="http://schemas.microsoft.com/office/word/2010/wordprocessingGroup" xmlns:wpi="http://schemas.microsoft.com/office/word/2010/wordprocessingInk" xmlns:wne="http://schemas.microsoft.com/office/word/2006/wordml" xmlns:wps="http://schemas.microsoft.com/office/word/2010/wordprocessingShape" mc:Ignorable="w14 w15 wp14">
+  <w:abstractNum w:abstractNumId="0" w15:restartNumberingAfterBreak="0">
+    <w:nsid w:val="00B37F3F"/>
+    <w:multiLevelType w:val="hybridMultilevel"/>
+    <w:tmpl w:val="58787E36"/>
+    <w:lvl w:ilvl="0" w:tplc="23D04312">
+      <w:start w:val="1"/>
+      <w:numFmt w:val="decimal"/>
+      <w:lvlText w:val="%1-"/>
+      <w:lvlJc w:val="left"/>
+      <w:pPr>
+        <w:ind w:left="720" w:hanging="360"/>
+      </w:pPr>
+      <w:rPr>
+        <w:rFonts w:hint="default"/>
+      </w:rPr>
+    </w:lvl>
+    <w:lvl w:ilvl="1" w:tplc="240A0019" w:tentative="1">
+      <w:start w:val="1"/>
+      <w:numFmt w:val="lowerLetter"/>
+      <w:lvlText w:val="%2."/>
+      <w:lvlJc w:val="left"/>
+      <w:pPr>
+        <w:ind w:left="1440" w:hanging="360"/>
+      </w:pPr>
+    </w:lvl>
+    <w:lvl w:ilvl="2" w:tplc="240A001B" w:tentative="1">
+      <w:start w:val="1"/>
+      <w:numFmt w:val="lowerRoman"/>
+      <w:lvlText w:val="%3."/>
+      <w:lvlJc w:val="right"/>
+      <w:pPr>
+        <w:ind w:left="2160" w:hanging="180"/>
+      </w:pPr>
+    </w:lvl>
+    <w:lvl w:ilvl="3" w:tplc="240A000F" w:tentative="1">
+      <w:start w:val="1"/>
+      <w:numFmt w:val="decimal"/>
+      <w:lvlText w:val="%4."/>
+      <w:lvlJc w:val="left"/>
+      <w:pPr>
+        <w:ind w:left="2880" w:hanging="360"/>
+      </w:pPr>
+    </w:lvl>
+    <w:lvl w:ilvl="4" w:tplc="240A0019" w:tentative="1">
+      <w:start w:val="1"/>
+      <w:numFmt w:val="lowerLetter"/>
+      <w:lvlText w:val="%5."/>
+      <w:lvlJc w:val="left"/>
+      <w:pPr>
+        <w:ind w:left="3600" w:hanging="360"/>
+      </w:pPr>
+    </w:lvl>
+    <w:lvl w:ilvl="5" w:tplc="240A001B" w:tentative="1">
+      <w:start w:val="1"/>
+      <w:numFmt w:val="lowerRoman"/>
+      <w:lvlText w:val="%6."/>
+      <w:lvlJc w:val="right"/>
+      <w:pPr>
+        <w:ind w:left="4320" w:hanging="180"/>
+      </w:pPr>
+    </w:lvl>
+    <w:lvl w:ilvl="6" w:tplc="240A000F" w:tentative="1">
+      <w:start w:val="1"/>
+      <w:numFmt w:val="decimal"/>
+      <w:lvlText w:val="%7."/>
+      <w:lvlJc w:val="left"/>
+      <w:pPr>
+        <w:ind w:left="5040" w:hanging="360"/>
+      </w:pPr>
+    </w:lvl>
+    <w:lvl w:ilvl="7" w:tplc="240A0019" w:tentative="1">
+      <w:start w:val="1"/>
+      <w:numFmt w:val="lowerLetter"/>
+      <w:lvlText w:val="%8."/>
+      <w:lvlJc w:val="left"/>
+      <w:pPr>
+        <w:ind w:left="5760" w:hanging="360"/>
+      </w:pPr>
+    </w:lvl>
+    <w:lvl w:ilvl="8" w:tplc="240A001B" w:tentative="1">
+      <w:start w:val="1"/>
+      <w:numFmt w:val="lowerRoman"/>
+      <w:lvlText w:val="%9."/>
+      <w:lvlJc w:val="right"/>
+      <w:pPr>
+        <w:ind w:left="6480" w:hanging="180"/>
+      </w:pPr>
+    </w:lvl>
+  </w:abstractNum>
+  <w:num w:numId="1">
+    <w:abstractNumId w:val="0"/>
+  </w:num>
+</w:numbering>
 </file>
 
 <file path=word/styles.xml><?xml version="1.0" encoding="utf-8"?>
@@ -1084,6 +3602,17 @@
       <w14:ligatures w14:val="none"/>
     </w:rPr>
   </w:style>
+  <w:style w:type="paragraph" w:styleId="Prrafodelista">
+    <w:name w:val="List Paragraph"/>
+    <w:basedOn w:val="Normal"/>
+    <w:uiPriority w:val="34"/>
+    <w:qFormat/>
+    <w:rsid w:val="00E12BEF"/>
+    <w:pPr>
+      <w:ind w:left="720"/>
+      <w:contextualSpacing/>
+    </w:pPr>
+  </w:style>
 </w:styles>
 </file>
 

</xml_diff>

<commit_message>
se cambio el JDK del proyecto de la version 11 a la 21
</commit_message>
<xml_diff>
--- a/proyecto/fase03/GA6-220501096-AA2-EV01-Destrezas_y_conocimiento_en_el_manejo_sql.docx
+++ b/proyecto/fase03/GA6-220501096-AA2-EV01-Destrezas_y_conocimiento_en_el_manejo_sql.docx
@@ -231,7 +231,23 @@
           <w:b/>
           <w:bCs/>
         </w:rPr>
-        <w:t>Presentado a la instructora:</w:t>
+        <w:t>Presentado a</w:t>
+      </w:r>
+      <w:r>
+        <w:rPr>
+          <w:rFonts w:ascii="Times New Roman" w:hAnsi="Times New Roman" w:cs="Times New Roman"/>
+          <w:b/>
+          <w:bCs/>
+        </w:rPr>
+        <w:t xml:space="preserve">l </w:t>
+      </w:r>
+      <w:r>
+        <w:rPr>
+          <w:rFonts w:ascii="Times New Roman" w:hAnsi="Times New Roman" w:cs="Times New Roman"/>
+          <w:b/>
+          <w:bCs/>
+        </w:rPr>
+        <w:t>instructor:</w:t>
       </w:r>
     </w:p>
     <w:p>
@@ -261,7 +277,7 @@
           <w:b/>
           <w:bCs/>
         </w:rPr>
-        <w:t xml:space="preserve">Elizabeth </w:t>
+        <w:t xml:space="preserve">Gustavo Adolfo </w:t>
       </w:r>
       <w:proofErr w:type="spellStart"/>
       <w:r>
@@ -270,25 +286,7 @@
           <w:b/>
           <w:bCs/>
         </w:rPr>
-        <w:t>Robayo</w:t>
-      </w:r>
-      <w:proofErr w:type="spellEnd"/>
-      <w:r>
-        <w:rPr>
-          <w:rFonts w:ascii="Times New Roman" w:hAnsi="Times New Roman" w:cs="Times New Roman"/>
-          <w:b/>
-          <w:bCs/>
-        </w:rPr>
-        <w:t xml:space="preserve"> </w:t>
-      </w:r>
-      <w:proofErr w:type="spellStart"/>
-      <w:r>
-        <w:rPr>
-          <w:rFonts w:ascii="Times New Roman" w:hAnsi="Times New Roman" w:cs="Times New Roman"/>
-          <w:b/>
-          <w:bCs/>
-        </w:rPr>
-        <w:t>Ramirez</w:t>
+        <w:t>Rodriguez</w:t>
       </w:r>
       <w:proofErr w:type="spellEnd"/>
     </w:p>
@@ -505,7 +503,15 @@
           <w:b/>
           <w:bCs/>
         </w:rPr>
-        <w:t>10</w:t>
+        <w:t>1</w:t>
+      </w:r>
+      <w:r>
+        <w:rPr>
+          <w:rFonts w:ascii="Times New Roman" w:hAnsi="Times New Roman" w:cs="Times New Roman"/>
+          <w:b/>
+          <w:bCs/>
+        </w:rPr>
+        <w:t>9</w:t>
       </w:r>
       <w:r>
         <w:rPr>
@@ -521,16 +527,26 @@
           <w:b/>
           <w:bCs/>
         </w:rPr>
-        <w:t>Diciembre</w:t>
-      </w:r>
-      <w:r>
-        <w:rPr>
-          <w:rFonts w:ascii="Times New Roman" w:hAnsi="Times New Roman" w:cs="Times New Roman"/>
-          <w:b/>
-          <w:bCs/>
-        </w:rPr>
-        <w:t xml:space="preserve"> del 2023</w:t>
-      </w:r>
+        <w:t>Febrero</w:t>
+      </w:r>
+      <w:r>
+        <w:rPr>
+          <w:rFonts w:ascii="Times New Roman" w:hAnsi="Times New Roman" w:cs="Times New Roman"/>
+          <w:b/>
+          <w:bCs/>
+        </w:rPr>
+        <w:t xml:space="preserve"> del 202</w:t>
+      </w:r>
+      <w:r>
+        <w:rPr>
+          <w:rFonts w:ascii="Times New Roman" w:hAnsi="Times New Roman" w:cs="Times New Roman"/>
+          <w:b/>
+          <w:bCs/>
+        </w:rPr>
+        <w:t>4</w:t>
+      </w:r>
+      <w:bookmarkStart w:id="0" w:name="_GoBack"/>
+      <w:bookmarkEnd w:id="0"/>
     </w:p>
     <w:p>
       <w:pPr>
@@ -2917,8 +2933,6 @@
           <w14:ligatures w14:val="standardContextual"/>
         </w:rPr>
       </w:pPr>
-      <w:bookmarkStart w:id="0" w:name="_GoBack"/>
-      <w:bookmarkEnd w:id="0"/>
     </w:p>
     <w:p>
       <w:pPr>

</xml_diff>